<commit_message>
hasta nicotina y alcohol
</commit_message>
<xml_diff>
--- a/En progreso/Terapia Gerson/Terapia De Gerson - Cura Del Cancer Y Otras Enfermedades Cronicas (mejorando).docx
+++ b/En progreso/Terapia Gerson/Terapia De Gerson - Cura Del Cancer Y Otras Enfermedades Cronicas (mejorando).docx
@@ -107,28 +107,34 @@
         <w:rPr>
           <w:lang w:val="es-AR"/>
         </w:rPr>
-        <w:t>notas preeliminares</w:t>
-      </w:r>
-      <w:r>
-        <w:rPr>
-          <w:lang w:val="es-AR"/>
-        </w:rPr>
-        <w:tab/>
-        <w:t>00</w:t>
-      </w:r>
-    </w:p>
-    <w:p>
-      <w:pPr>
-        <w:pStyle w:val="Indice"/>
-        <w:rPr>
-          <w:lang w:val="es-AR"/>
-        </w:rPr>
-      </w:pPr>
-      <w:r>
-        <w:rPr>
-          <w:lang w:val="es-AR"/>
-        </w:rPr>
-        <w:t>reconocimineto</w:t>
+        <w:t xml:space="preserve">notas </w:t>
+      </w:r>
+      <w:r>
+        <w:rPr>
+          <w:lang w:val="es-AR"/>
+        </w:rPr>
+        <w:t>preliminares</w:t>
+      </w:r>
+      <w:r>
+        <w:rPr>
+          <w:lang w:val="es-AR"/>
+        </w:rPr>
+        <w:tab/>
+        <w:t>00</w:t>
+      </w:r>
+    </w:p>
+    <w:p>
+      <w:pPr>
+        <w:pStyle w:val="Indice"/>
+        <w:rPr>
+          <w:lang w:val="es-AR"/>
+        </w:rPr>
+      </w:pPr>
+      <w:r>
+        <w:rPr>
+          <w:lang w:val="es-AR"/>
+        </w:rPr>
+        <w:t>reconocimiento</w:t>
       </w:r>
       <w:r>
         <w:rPr>
@@ -924,7 +930,13 @@
         <w:rPr>
           <w:lang w:val="es-AR"/>
         </w:rPr>
-        <w:t>Campos eletromagnéticos</w:t>
+        <w:t xml:space="preserve">Campos </w:t>
+      </w:r>
+      <w:r>
+        <w:rPr>
+          <w:lang w:val="es-AR"/>
+        </w:rPr>
+        <w:t>electromagnéticos</w:t>
       </w:r>
       <w:r>
         <w:rPr>
@@ -951,7 +963,7 @@
         <w:rPr>
           <w:lang w:val="es-AR"/>
         </w:rPr>
-        <w:t>el enemigo en en la intimidad</w:t>
+        <w:t>el enemigo en la intimidad</w:t>
       </w:r>
       <w:r>
         <w:rPr>
@@ -1133,7 +1145,13 @@
         <w:rPr>
           <w:lang w:val="es-AR"/>
         </w:rPr>
-        <w:t>Tratamientos prolongado de prednisona y quimioterapia</w:t>
+        <w:t>Tratamientos prolongados</w:t>
+      </w:r>
+      <w:r>
+        <w:rPr>
+          <w:lang w:val="es-AR"/>
+        </w:rPr>
+        <w:t xml:space="preserve"> de prednisona y quimioterapia</w:t>
       </w:r>
       <w:r>
         <w:rPr>
@@ -1196,7 +1214,13 @@
         <w:rPr>
           <w:lang w:val="es-AR"/>
         </w:rPr>
-        <w:t>Enfermedade de Parkinson</w:t>
+        <w:t>Enfermedad</w:t>
+      </w:r>
+      <w:r>
+        <w:rPr>
+          <w:lang w:val="es-AR"/>
+        </w:rPr>
+        <w:t xml:space="preserve"> de Parkinson</w:t>
       </w:r>
       <w:r>
         <w:rPr>
@@ -1532,28 +1556,46 @@
         <w:rPr>
           <w:lang w:val="es-AR"/>
         </w:rPr>
-        <w:t>Maquinas para jugo</w:t>
-      </w:r>
-      <w:r>
-        <w:rPr>
-          <w:lang w:val="es-AR"/>
-        </w:rPr>
-        <w:tab/>
-        <w:t>00</w:t>
-      </w:r>
-    </w:p>
-    <w:p>
-      <w:pPr>
-        <w:pStyle w:val="Indice"/>
-        <w:rPr>
-          <w:lang w:val="es-AR"/>
-        </w:rPr>
-      </w:pPr>
-      <w:r>
-        <w:rPr>
-          <w:lang w:val="es-AR"/>
-        </w:rPr>
-        <w:t>Cuidados para tu maquina de jugo</w:t>
+        <w:t>Máquinas</w:t>
+      </w:r>
+      <w:r>
+        <w:rPr>
+          <w:lang w:val="es-AR"/>
+        </w:rPr>
+        <w:t xml:space="preserve"> para jugo</w:t>
+      </w:r>
+      <w:r>
+        <w:rPr>
+          <w:lang w:val="es-AR"/>
+        </w:rPr>
+        <w:tab/>
+        <w:t>00</w:t>
+      </w:r>
+    </w:p>
+    <w:p>
+      <w:pPr>
+        <w:pStyle w:val="Indice"/>
+        <w:rPr>
+          <w:lang w:val="es-AR"/>
+        </w:rPr>
+      </w:pPr>
+      <w:r>
+        <w:rPr>
+          <w:lang w:val="es-AR"/>
+        </w:rPr>
+        <w:t xml:space="preserve">Cuidados para tu </w:t>
+      </w:r>
+      <w:r>
+        <w:rPr>
+          <w:lang w:val="es-AR"/>
+        </w:rPr>
+        <w:t>máquina</w:t>
+      </w:r>
+      <w:r>
+        <w:rPr>
+          <w:lang w:val="es-AR"/>
+        </w:rPr>
+        <w:t xml:space="preserve"> de jugo</w:t>
       </w:r>
       <w:r>
         <w:rPr>
@@ -2407,7 +2449,19 @@
         <w:rPr>
           <w:lang w:val="es-AR"/>
         </w:rPr>
-        <w:t>¿Cúan y que tan seguido?</w:t>
+        <w:t>¿</w:t>
+      </w:r>
+      <w:r>
+        <w:rPr>
+          <w:lang w:val="es-AR"/>
+        </w:rPr>
+        <w:t>Cuán</w:t>
+      </w:r>
+      <w:r>
+        <w:rPr>
+          <w:lang w:val="es-AR"/>
+        </w:rPr>
+        <w:t xml:space="preserve"> y que tan seguido?</w:t>
       </w:r>
       <w:r>
         <w:rPr>
@@ -5212,7 +5266,19 @@
         <w:rPr>
           <w:lang w:val="es-AR"/>
         </w:rPr>
-        <w:t>Cáncer colorectal con metástasis hepáticas</w:t>
+        <w:t xml:space="preserve">Cáncer </w:t>
+      </w:r>
+      <w:r>
+        <w:rPr>
+          <w:lang w:val="es-AR"/>
+        </w:rPr>
+        <w:t>colorrectal</w:t>
+      </w:r>
+      <w:r>
+        <w:rPr>
+          <w:lang w:val="es-AR"/>
+        </w:rPr>
+        <w:t xml:space="preserve"> con metástasis hepáticas</w:t>
       </w:r>
       <w:r>
         <w:rPr>
@@ -5456,7 +5522,7 @@
         <w:rPr>
           <w:lang w:val="es-AR"/>
         </w:rPr>
-        <w:t>Edulzantes</w:t>
+        <w:t>Endulzantes</w:t>
       </w:r>
       <w:r>
         <w:rPr>
@@ -5924,7 +5990,23 @@
           <w:iCs/>
           <w:lang w:val="es-AR"/>
         </w:rPr>
-        <w:t>El mñetodo y su acción dinámica</w:t>
+        <w:t xml:space="preserve">El </w:t>
+      </w:r>
+      <w:r>
+        <w:rPr>
+          <w:i/>
+          <w:iCs/>
+          <w:lang w:val="es-AR"/>
+        </w:rPr>
+        <w:t>método</w:t>
+      </w:r>
+      <w:r>
+        <w:rPr>
+          <w:i/>
+          <w:iCs/>
+          <w:lang w:val="es-AR"/>
+        </w:rPr>
+        <w:t xml:space="preserve"> y su acción dinámica</w:t>
       </w:r>
       <w:r>
         <w:rPr>
@@ -6121,7 +6203,19 @@
         <w:rPr>
           <w:lang w:val="es-AR"/>
         </w:rPr>
-        <w:t xml:space="preserve">Es nuestra intención agradecer a todas las personas que han hecho posible la publicación de este libro. Por otra parte, sería imposible mencionar a todos y cada uno de ellos. Cabe una mención especial a todos lo médicos entrenados en el método </w:t>
+        <w:t xml:space="preserve">Es nuestra intención agradecer a todas las personas que han hecho posible la publicación de este libro. Por otra parte, sería imposible mencionar a todos y cada uno de ellos. Cabe una mención especial a todos </w:t>
+      </w:r>
+      <w:r>
+        <w:rPr>
+          <w:lang w:val="es-AR"/>
+        </w:rPr>
+        <w:t>los</w:t>
+      </w:r>
+      <w:r>
+        <w:rPr>
+          <w:lang w:val="es-AR"/>
+        </w:rPr>
+        <w:t xml:space="preserve"> médicos entrenados en el método </w:t>
       </w:r>
       <w:r>
         <w:rPr>
@@ -6135,7 +6229,19 @@
         <w:rPr>
           <w:lang w:val="es-AR"/>
         </w:rPr>
-        <w:t>, que trabajan y han laborado con nosotros. Igualmente, a las enfermeras que cuidan de nuestros pacientes; a los asistentes del jugo diario, asi como a los encargados de la rutina diaria; todos contribuyen en una u otra forma para sostener y recuperar la salud. Los pacientes han sido nuestros héroes manteniendo su disciplina, paciencia y constancia en sus tratamientos. Nuestro agradecimiento al apoyo de amigos, conocidos y familiares que animan a nuestros pacientes a persistir en el método, y que no les permiten rendirse ante la sentencia irremediable de sus médicos anteriores.</w:t>
+        <w:t xml:space="preserve">, que trabajan y han </w:t>
+      </w:r>
+      <w:r>
+        <w:rPr>
+          <w:lang w:val="es-AR"/>
+        </w:rPr>
+        <w:t>cola</w:t>
+      </w:r>
+      <w:r>
+        <w:rPr>
+          <w:lang w:val="es-AR"/>
+        </w:rPr>
+        <w:t>borado con nosotros. Igualmente, a las enfermeras que cuidan de nuestros pacientes; a los asistentes del jugo diario, asi como a los encargados de la rutina diaria; todos contribuyen en una u otra forma para sostener y recuperar la salud. Los pacientes han sido nuestros héroes manteniendo su disciplina, paciencia y constancia en sus tratamientos. Nuestro agradecimiento al apoyo de amigos, conocidos y familiares que animan a nuestros pacientes a persistir en el método, y que no les permiten rendirse ante la sentencia irremediable de sus médicos anteriores.</w:t>
       </w:r>
     </w:p>
     <w:p>
@@ -6232,7 +6338,19 @@
         <w:rPr>
           <w:lang w:val="es-AR"/>
         </w:rPr>
-        <w:t>No se incluyen los nombres de otras muchas personas, porque no terminaríamos nunca de mencionar a todos los que tanto nos han ayudado, y en muchas formas, para llevar a término feliz esta obra. A Todos y cada unos de ellos dedicamos con cariño este libro. Vaya con ellos nuestra más profunda gratitud.</w:t>
+        <w:t xml:space="preserve">No se incluyen los nombres de otras muchas personas, porque no terminaríamos nunca de mencionar a todos los que tanto nos han ayudado, y en muchas formas, para llevar a término feliz esta obra. A Todos y cada </w:t>
+      </w:r>
+      <w:r>
+        <w:rPr>
+          <w:lang w:val="es-AR"/>
+        </w:rPr>
+        <w:t>uno</w:t>
+      </w:r>
+      <w:r>
+        <w:rPr>
+          <w:lang w:val="es-AR"/>
+        </w:rPr>
+        <w:t xml:space="preserve"> de ellos dedicamos con cariño este libro. Vaya con ellos nuestra más profunda gratitud.</w:t>
       </w:r>
     </w:p>
     <w:p>
@@ -6353,7 +6471,19 @@
         <w:rPr>
           <w:lang w:val="es-AR"/>
         </w:rPr>
-        <w:t xml:space="preserve">, pensando que en todo caso, pueden abandonarlo si lo encuentran muy demandante y difícil. El programa es exigente, intensivo y prolongado. Se aleja además mucho de los caminos y formas de la medicina convencional. El método </w:t>
+        <w:t xml:space="preserve">, pensando </w:t>
+      </w:r>
+      <w:r>
+        <w:rPr>
+          <w:lang w:val="es-AR"/>
+        </w:rPr>
+        <w:t>que,</w:t>
+      </w:r>
+      <w:r>
+        <w:rPr>
+          <w:lang w:val="es-AR"/>
+        </w:rPr>
+        <w:t xml:space="preserve"> en todo caso, pueden abandonarlo si lo encuentran muy demandante y difícil. El programa es exigente, intensivo y prolongado. Se aleja además mucho de los caminos y formas de la medicina convencional. El método </w:t>
       </w:r>
       <w:r>
         <w:rPr>
@@ -6395,7 +6525,19 @@
         <w:rPr>
           <w:lang w:val="es-AR"/>
         </w:rPr>
-        <w:t xml:space="preserve">, solo si en verdad han tomado la resolución de mantenerse en el mismo, hasta lograr obtener la solución de su problema de salud. En todas partes del mundo existen personas que lo han logrado y han vencido las graves enfermedades que han padecido, regresado a un a vida radiante en salud y optimismo. Conforme avancen en la lectura de este libro, encontrarán muchas referencias al trabajo básico del Dr. </w:t>
+        <w:t xml:space="preserve">, solo si en verdad han tomado la resolución de mantenerse en el mismo, hasta lograr obtener la solución de su problema de salud. En todas partes del mundo existen personas que lo han logrado y han vencido las graves enfermedades que han padecido, regresado a </w:t>
+      </w:r>
+      <w:r>
+        <w:rPr>
+          <w:lang w:val="es-AR"/>
+        </w:rPr>
+        <w:t>una</w:t>
+      </w:r>
+      <w:r>
+        <w:rPr>
+          <w:lang w:val="es-AR"/>
+        </w:rPr>
+        <w:t xml:space="preserve"> vida radiante en salud y optimismo. Conforme avancen en la lectura de este libro, encontrarán muchas referencias al trabajo básico del Dr. </w:t>
       </w:r>
       <w:r>
         <w:rPr>
@@ -6415,7 +6557,31 @@
         <w:rPr>
           <w:lang w:val="es-AR"/>
         </w:rPr>
-        <w:t xml:space="preserve">Resultados en 50 casos” (“Results in 50 cases”), que apareció en el año 1958, y que hizo época justamente un año después de su muerte. Este libro básico ha sido editado seis veces y traducido a cuatro idiomas. Desde su primera publicación, la tecnología y la investigación han hecho grande progresos, ofreciendo ventajas que en los tiempos de su primera publicación (1958) hubieran sido difíciles de imaginar. Pr esa razón de tiempo, el lector actual del trabajo original se dará cuenta de que los datos referidos no son ya relevantes. Aún así, podrán apreciar que muchas de las ideas, conceptos y hechos básicos del Dr. </w:t>
+        <w:t xml:space="preserve">Resultados en 50 casos” (“Results in 50 cases”), que apareció en el año 1958, y que hizo época justamente un año después de su muerte. Este libro básico ha sido editado seis veces y traducido a cuatro idiomas. Desde su primera publicación, la tecnología y la investigación han hecho </w:t>
+      </w:r>
+      <w:r>
+        <w:rPr>
+          <w:lang w:val="es-AR"/>
+        </w:rPr>
+        <w:t>grandes progresos</w:t>
+      </w:r>
+      <w:r>
+        <w:rPr>
+          <w:lang w:val="es-AR"/>
+        </w:rPr>
+        <w:t xml:space="preserve">, ofreciendo ventajas que en los tiempos de su primera publicación (1958) hubieran sido difíciles de imaginar. Pr esa razón de tiempo, el lector actual del trabajo original se dará cuenta de que los datos referidos no son ya relevantes. </w:t>
+      </w:r>
+      <w:r>
+        <w:rPr>
+          <w:lang w:val="es-AR"/>
+        </w:rPr>
+        <w:t>Aun</w:t>
+      </w:r>
+      <w:r>
+        <w:rPr>
+          <w:lang w:val="es-AR"/>
+        </w:rPr>
+        <w:t xml:space="preserve"> así, podrán apreciar que muchas de las ideas, conceptos y hechos básicos del Dr. </w:t>
       </w:r>
       <w:r>
         <w:rPr>
@@ -6484,10 +6650,28 @@
         </w:rPr>
       </w:pPr>
       <w:r>
-        <w:t>Gerson, M. A Cáncer Therapy:</w:t>
-      </w:r>
-      <w:r>
-        <w:t xml:space="preserve"> Result of Fifty Cases and the Cure of Advanced Cánce by Diet Therapy.</w:t>
+        <w:t xml:space="preserve">Gerson, M. A </w:t>
+      </w:r>
+      <w:r>
+        <w:t>Cancer</w:t>
+      </w:r>
+      <w:r>
+        <w:t xml:space="preserve"> Therapy:</w:t>
+      </w:r>
+      <w:r>
+        <w:t xml:space="preserve"> Result of Fifty Cases and the Cure of Advanced C</w:t>
+      </w:r>
+      <w:r>
+        <w:t>a</w:t>
+      </w:r>
+      <w:r>
+        <w:t>nce</w:t>
+      </w:r>
+      <w:r>
+        <w:t>r</w:t>
+      </w:r>
+      <w:r>
+        <w:t xml:space="preserve"> by Diet Therapy.</w:t>
       </w:r>
       <w:r>
         <w:t xml:space="preserve"> </w:t>
@@ -6618,20 +6802,44 @@
         <w:rPr>
           <w:lang w:val="es-AR"/>
         </w:rPr>
-        <w:t>La vida en nuestro planeta depende de 10 pulgadas de suelo fértil. Esta parte vital de la corteza terrestre se esta perdiendo por las inundaciones, la erosión, la agricultura irracional, la deforestación y otras muchas actividades destructoras.</w:t>
-      </w:r>
-    </w:p>
-    <w:p>
-      <w:pPr>
-        <w:rPr>
-          <w:lang w:val="es-AR"/>
-        </w:rPr>
-      </w:pPr>
-      <w:r>
-        <w:rPr>
-          <w:lang w:val="es-AR"/>
-        </w:rPr>
-        <w:t>Todos somo parte de la naturaleza. No obstante nuestro progreso y desarrollo seguimos dependiendo de alimentos, nutrientes, aire limpio, agua pura y un medio ambiente libre de substancias tóxicas. Desgraciadamente, no se están respetando estos vitales elementos en el mundo privilegiado del desarrollo. A pesar de sus altos niveles de vida y aparente higiene, y de su creciente prosperidad, la salud en general deja mucho que desear</w:t>
+        <w:t xml:space="preserve">La vida en nuestro planeta depende de 10 pulgadas de suelo fértil. Esta parte vital de la corteza terrestre se </w:t>
+      </w:r>
+      <w:r>
+        <w:rPr>
+          <w:lang w:val="es-AR"/>
+        </w:rPr>
+        <w:t>está</w:t>
+      </w:r>
+      <w:r>
+        <w:rPr>
+          <w:lang w:val="es-AR"/>
+        </w:rPr>
+        <w:t xml:space="preserve"> perdiendo por las inundaciones, la erosión, la agricultura irracional, la deforestación y otras muchas actividades destructoras.</w:t>
+      </w:r>
+    </w:p>
+    <w:p>
+      <w:pPr>
+        <w:rPr>
+          <w:lang w:val="es-AR"/>
+        </w:rPr>
+      </w:pPr>
+      <w:r>
+        <w:rPr>
+          <w:lang w:val="es-AR"/>
+        </w:rPr>
+        <w:t xml:space="preserve">Todos somo parte de la naturaleza. No </w:t>
+      </w:r>
+      <w:r>
+        <w:rPr>
+          <w:lang w:val="es-AR"/>
+        </w:rPr>
+        <w:t>obstante,</w:t>
+      </w:r>
+      <w:r>
+        <w:rPr>
+          <w:lang w:val="es-AR"/>
+        </w:rPr>
+        <w:t xml:space="preserve"> nuestro progreso y desarrollo seguimos dependiendo de alimentos, nutrientes, aire limpio, agua pura y un medio ambiente libre de substancias tóxicas. Desgraciadamente, no se están respetando estos vitales elementos en el mundo privilegiado del desarrollo. A pesar de sus altos niveles de vida y aparente higiene, y de su creciente prosperidad, la salud en general deja mucho que desear</w:t>
       </w:r>
       <w:r>
         <w:rPr>
@@ -7025,6 +7233,13 @@
     </w:p>
     <w:p>
       <w:pPr>
+        <w:rPr>
+          <w:lang w:val="es-AR"/>
+        </w:rPr>
+      </w:pPr>
+    </w:p>
+    <w:p>
+      <w:pPr>
         <w:pStyle w:val="Ttulo3"/>
         <w:rPr>
           <w:lang w:val="es-AR"/>
@@ -7034,7 +7249,67 @@
         <w:rPr>
           <w:lang w:val="es-AR"/>
         </w:rPr>
-        <w:t>Salud y curación en un mundo enfermo</w:t>
+        <w:t xml:space="preserve">Salud y </w:t>
+      </w:r>
+      <w:r>
+        <w:rPr>
+          <w:lang w:val="es-AR"/>
+        </w:rPr>
+        <w:t>C</w:t>
+      </w:r>
+      <w:r>
+        <w:rPr>
+          <w:lang w:val="es-AR"/>
+        </w:rPr>
+        <w:t xml:space="preserve">uración </w:t>
+      </w:r>
+      <w:r>
+        <w:rPr>
+          <w:lang w:val="es-AR"/>
+        </w:rPr>
+        <w:t>E</w:t>
+      </w:r>
+      <w:r>
+        <w:rPr>
+          <w:lang w:val="es-AR"/>
+        </w:rPr>
+        <w:t xml:space="preserve">n </w:t>
+      </w:r>
+      <w:r>
+        <w:rPr>
+          <w:lang w:val="es-AR"/>
+        </w:rPr>
+        <w:t>U</w:t>
+      </w:r>
+      <w:r>
+        <w:rPr>
+          <w:lang w:val="es-AR"/>
+        </w:rPr>
+        <w:t xml:space="preserve">n </w:t>
+      </w:r>
+      <w:r>
+        <w:rPr>
+          <w:lang w:val="es-AR"/>
+        </w:rPr>
+        <w:t>M</w:t>
+      </w:r>
+      <w:r>
+        <w:rPr>
+          <w:lang w:val="es-AR"/>
+        </w:rPr>
+        <w:t xml:space="preserve">undo </w:t>
+      </w:r>
+      <w:r>
+        <w:rPr>
+          <w:lang w:val="es-AR"/>
+        </w:rPr>
+        <w:t>E</w:t>
+      </w:r>
+      <w:r>
+        <w:rPr>
+          <w:lang w:val="es-AR"/>
+        </w:rPr>
+        <w:t>nfermo</w:t>
       </w:r>
     </w:p>
     <w:p>
@@ -7122,29 +7397,41 @@
         <w:rPr>
           <w:lang w:val="es-AR"/>
         </w:rPr>
-        <w:t>Capítulo 1</w:t>
-      </w:r>
-    </w:p>
-    <w:p>
-      <w:pPr>
-        <w:rPr>
-          <w:lang w:val="es-AR"/>
-        </w:rPr>
-      </w:pPr>
-    </w:p>
-    <w:p>
-      <w:pPr>
-        <w:pStyle w:val="Ttulo3"/>
-        <w:rPr>
-          <w:lang w:val="es-AR"/>
-        </w:rPr>
-      </w:pPr>
-      <w:r>
-        <w:rPr>
-          <w:lang w:val="es-AR"/>
-        </w:rPr>
-        <w:t>La historia comienza</w:t>
-      </w:r>
+        <w:t>CAPÍTULO</w:t>
+      </w:r>
+      <w:r>
+        <w:rPr>
+          <w:lang w:val="es-AR"/>
+        </w:rPr>
+        <w:t xml:space="preserve"> 1</w:t>
+      </w:r>
+      <w:r>
+        <w:rPr>
+          <w:lang w:val="es-AR"/>
+        </w:rPr>
+        <w:br/>
+      </w:r>
+      <w:r>
+        <w:rPr>
+          <w:lang w:val="es-AR"/>
+        </w:rPr>
+        <w:br/>
+        <w:t>La Historia Comienza</w:t>
+      </w:r>
+    </w:p>
+    <w:p>
+      <w:pPr>
+        <w:rPr>
+          <w:lang w:val="es-AR"/>
+        </w:rPr>
+      </w:pPr>
+    </w:p>
+    <w:p>
+      <w:pPr>
+        <w:rPr>
+          <w:lang w:val="es-AR"/>
+        </w:rPr>
+      </w:pPr>
     </w:p>
     <w:p>
       <w:pPr>
@@ -7550,7 +7837,19 @@
         <w:rPr>
           <w:lang w:val="es-AR"/>
         </w:rPr>
-        <w:t xml:space="preserve">, declarando que si este método podía detener el proceso de la enfermedad en uno solo de estos pacientes, creería todo lo que el joven doctor dijera. La dieta </w:t>
+        <w:t xml:space="preserve">, declarando </w:t>
+      </w:r>
+      <w:r>
+        <w:rPr>
+          <w:lang w:val="es-AR"/>
+        </w:rPr>
+        <w:t>que,</w:t>
+      </w:r>
+      <w:r>
+        <w:rPr>
+          <w:lang w:val="es-AR"/>
+        </w:rPr>
+        <w:t xml:space="preserve"> si este método podía detener el proceso de la enfermedad en uno solo de estos pacientes, creería todo lo que el joven doctor dijera. La dieta </w:t>
       </w:r>
       <w:r>
         <w:rPr>
@@ -7564,7 +7863,7 @@
         <w:rPr>
           <w:lang w:val="es-AR"/>
         </w:rPr>
-        <w:t xml:space="preserve"> no solo detuvo esta enfermedad en un solo paciente, sino que curó a cuatrocientos cuarenta y seis pacientes enfermos gravemente. La respuesta del Dr. Sauerbruch  fue publicar “sus resultados” en numerosos </w:t>
+        <w:t xml:space="preserve"> no solo detuvo esta enfermedad en un solo paciente, sino que curó a cuatrocientos cuarenta y seis pacientes enfermos gravemente. La respuesta del Dr. Sauerbruch fue publicar “sus resultados” en numerosos </w:t>
       </w:r>
       <w:r>
         <w:rPr>
@@ -7636,7 +7935,31 @@
         <w:rPr>
           <w:lang w:val="es-AR"/>
         </w:rPr>
-        <w:t xml:space="preserve"> tratar diferentes casos de tuberculosis, entre ellos, ala esposa del Dr. Albert Schweitzer - y que ya hemos mencionado – y todos, incluyendo la Sra. Shweitzer, se recuperaron y sanaron. Lo más importante aún, fue qe muchos enfermos que presentaban otros problemas diferentes junto con su tuberculosis, como hipertensión e hipotensión arterial (alta y baja presión arterial), alergias, asma bronquial, distintos padecimientos renales crónicos y otros más, también, se restablecieron con la dieta para la migraña</w:t>
+        <w:t xml:space="preserve"> tratar diferentes casos de tuberculosis, entre ellos, </w:t>
+      </w:r>
+      <w:r>
+        <w:rPr>
+          <w:lang w:val="es-AR"/>
+        </w:rPr>
+        <w:t>a la</w:t>
+      </w:r>
+      <w:r>
+        <w:rPr>
+          <w:lang w:val="es-AR"/>
+        </w:rPr>
+        <w:t xml:space="preserve"> esposa del Dr. Albert Schweitzer - y que ya hemos mencionado – y todos, incluyendo la Sra. Shweitzer, se recuperaron y sanaron. Lo más importante aún, fue </w:t>
+      </w:r>
+      <w:r>
+        <w:rPr>
+          <w:lang w:val="es-AR"/>
+        </w:rPr>
+        <w:t>que</w:t>
+      </w:r>
+      <w:r>
+        <w:rPr>
+          <w:lang w:val="es-AR"/>
+        </w:rPr>
+        <w:t xml:space="preserve"> muchos enfermos que presentaban otros problemas diferentes junto con su tuberculosis, como hipertensión e hipotensión arterial (alta y baja presión arterial), alergias, asma bronquial, distintos padecimientos renales crónicos y otros más, también, se restablecieron con la dieta para la migraña</w:t>
       </w:r>
     </w:p>
     <w:p>
@@ -7738,7 +8061,19 @@
         <w:rPr>
           <w:lang w:val="es-AR"/>
         </w:rPr>
-        <w:t xml:space="preserve"> le hizo saber que no sabía como tratar el cáncer. La paciente insistió en los éxitos que estaba teniendo en los casos de TB. Enseguida le suplicó al Dr. </w:t>
+        <w:t xml:space="preserve"> le hizo saber que no sabía </w:t>
+      </w:r>
+      <w:r>
+        <w:rPr>
+          <w:lang w:val="es-AR"/>
+        </w:rPr>
+        <w:t>cómo</w:t>
+      </w:r>
+      <w:r>
+        <w:rPr>
+          <w:lang w:val="es-AR"/>
+        </w:rPr>
+        <w:t xml:space="preserve"> tratar el cáncer. La paciente insistió en los éxitos que estaba teniendo en los casos de TB. Enseguida le suplicó al Dr. </w:t>
       </w:r>
       <w:r>
         <w:rPr>
@@ -7808,7 +8143,19 @@
         <w:rPr>
           <w:lang w:val="es-AR"/>
         </w:rPr>
-        <w:t>, “¡y, cerca de seis meses más tarde, la enferma había sanado, la paciente estaba de pie y en buenas condiciones!” Acto seguido, me envió dos pacientes más: “uno, tenía ya metástasis en los linfáticos alrededor de su estomago; también, fue sanado. Otro, el tercer caso, fue sanado. ¡tres casos con cáncer que habían sanado!” (4)</w:t>
+        <w:t xml:space="preserve">, “¡y, cerca de seis meses más tarde, la enferma había sanado, la paciente estaba de pie y en buenas condiciones!” Acto seguido, me envió dos pacientes más: “uno, tenía ya metástasis en los linfáticos alrededor de su </w:t>
+      </w:r>
+      <w:r>
+        <w:rPr>
+          <w:lang w:val="es-AR"/>
+        </w:rPr>
+        <w:t>estómago</w:t>
+      </w:r>
+      <w:r>
+        <w:rPr>
+          <w:lang w:val="es-AR"/>
+        </w:rPr>
+        <w:t>; también, fue sanado. Otro, el tercer caso, fue sanado. ¡tres casos con cáncer que habían sanado!” (4)</w:t>
       </w:r>
       <w:r>
         <w:rPr>
@@ -7881,7 +8228,19 @@
         <w:rPr>
           <w:lang w:val="es-AR"/>
         </w:rPr>
-        <w:t xml:space="preserve">Estudió toda la literatura médica y todos los reportes de investigación referentes al cáncer y a las enfermedades crónicas y degenerativas que pudo encontrar, descubriendo que había una diferencia entre los enfermos, los enfermos crónicos y los enfermos con cáncer: “Los pacientes con enfermedades crónicas tenia un hígado funcionalmente dañado y debilitado, y los pacientes con cáncer tenían un hígado intoxicado” (7). Además de lo anterior, </w:t>
+        <w:t xml:space="preserve">Estudió toda la literatura médica y todos los reportes de investigación referentes al cáncer y a las enfermedades crónicas y degenerativas que pudo encontrar, descubriendo que había una diferencia entre los enfermos, los enfermos crónicos y los enfermos con cáncer: “Los pacientes con enfermedades crónicas </w:t>
+      </w:r>
+      <w:r>
+        <w:rPr>
+          <w:lang w:val="es-AR"/>
+        </w:rPr>
+        <w:t>tenía</w:t>
+      </w:r>
+      <w:r>
+        <w:rPr>
+          <w:lang w:val="es-AR"/>
+        </w:rPr>
+        <w:t xml:space="preserve"> un hígado funcionalmente dañado y debilitado, y los pacientes con cáncer tenían un hígado intoxicado” (7). Además de lo anterior, </w:t>
       </w:r>
       <w:r>
         <w:rPr>
@@ -8060,7 +8419,19 @@
         <w:rPr>
           <w:lang w:val="es-AR"/>
         </w:rPr>
-        <w:t xml:space="preserve"> siempre estuvo abierto y en buena disposición de pasar su experiencia y conocimientos a estos médicos que se interesaban en aprender sus técnicas. Estas prácticas y estudios nunca duraron más de cuatro o cinco días. Después de esto corto tiempo, los jóvenes doctores explicaban apenados que habían recibido amenazas en el sentido que si continuaban trabajando para el Dr. </w:t>
+        <w:t xml:space="preserve"> siempre estuvo abierto y en buena disposición de pasar su experiencia y conocimientos a estos médicos que se interesaban en aprender sus técnicas. Estas prácticas y estudios nunca duraron más de cuatro o cinco días. Después de esto corto tiempo, los jóvenes doctores explicaban apenados que habían recibido amenazas en el sentido </w:t>
+      </w:r>
+      <w:r>
+        <w:rPr>
+          <w:lang w:val="es-AR"/>
+        </w:rPr>
+        <w:t>que,</w:t>
+      </w:r>
+      <w:r>
+        <w:rPr>
+          <w:lang w:val="es-AR"/>
+        </w:rPr>
+        <w:t xml:space="preserve"> si continuaban trabajando para el Dr. </w:t>
       </w:r>
       <w:r>
         <w:rPr>
@@ -8134,7 +8505,43 @@
         <w:rPr>
           <w:lang w:val="es-AR"/>
         </w:rPr>
-        <w:t xml:space="preserve">Hace algunos años recibimos una sorpresiva comunicación que venia de un reconocido escritor de Nueva York. Había estado resumiendo datos e informaciones sobre estos estudios y experiencias, y decidió enviarlos en 1946 aun Comité del Congreso de los Estados Unidos, presidido por el senador Claude Pepper (10). El investigador mencionado se trasladó a Washington, D.C., para verificar si el legajo que contenía esta información había sido recibida, discutida y archivada adecuadamente. Estos documentos que son ya recibidos por el gobierno de los Estados Unidos, se afirma, no deben ser alterados. Sabíamos que los tertimonios presentados, de bastantes páginas, incluían las respuestas del Dr. </w:t>
+        <w:t xml:space="preserve">Hace algunos años recibimos una sorpresiva comunicación que </w:t>
+      </w:r>
+      <w:r>
+        <w:rPr>
+          <w:lang w:val="es-AR"/>
+        </w:rPr>
+        <w:t>venía</w:t>
+      </w:r>
+      <w:r>
+        <w:rPr>
+          <w:lang w:val="es-AR"/>
+        </w:rPr>
+        <w:t xml:space="preserve"> de un reconocido escritor de Nueva York. Había estado resumiendo datos e informaciones sobre estos estudios y experiencias, y decidió enviarlos en 1946 aun Comité del Congreso de los Estados Unidos, presidido por el senador Claude Pepper (10). El investigador mencionado se trasladó a Washington, D.C., para verificar si el legajo que contenía esta información había sido recibida, discutida y archivada adecuadamente. Estos documentos que son ya recibidos por el gobierno de los Estados Unidos, se </w:t>
+      </w:r>
+      <w:r>
+        <w:rPr>
+          <w:lang w:val="es-AR"/>
+        </w:rPr>
+        <w:t>afirman</w:t>
+      </w:r>
+      <w:r>
+        <w:rPr>
+          <w:lang w:val="es-AR"/>
+        </w:rPr>
+        <w:t xml:space="preserve">, no deben ser alterados. Sabíamos que los </w:t>
+      </w:r>
+      <w:r>
+        <w:rPr>
+          <w:lang w:val="es-AR"/>
+        </w:rPr>
+        <w:t>testimonios</w:t>
+      </w:r>
+      <w:r>
+        <w:rPr>
+          <w:lang w:val="es-AR"/>
+        </w:rPr>
+        <w:t xml:space="preserve"> presentados, de bastantes páginas, incluían las respuestas del Dr. </w:t>
       </w:r>
       <w:r>
         <w:rPr>
@@ -8600,7 +9007,31 @@
         <w:rPr>
           <w:lang w:val="es-AR"/>
         </w:rPr>
-        <w:t xml:space="preserve"> de Miley; Gerson era inocente. Concentrándose en la historia de los pacientes que el Dr. Gerson trajo y presentó ante esta oficina, y el posible mecanismo por el cual su dieta causó la regresión del tumor y su sanación. Fue solamente bajo la presión del Senador Pepper que Gerson admitió que alrededor de un 30% de los casos tratados mostró una respuesta favorable. (Congreso de los E.U., 1946, 115). Aún así el </w:t>
+        <w:t xml:space="preserve"> de Miley; Gerson era inocente. Concentrándose en la historia de los pacientes que el Dr. Gerson trajo y presentó ante esta oficina, y el posible mecanismo por el cual su dieta causó la regresión del tumor y su sanación. Fue solamente bajo la presión del Senador Pepper que Gerson admitió que alrededor de un 30% de los casos tratados mostró una respuesta favorable. (Congreso de los E.U., 1946, 115). </w:t>
+      </w:r>
+      <w:r>
+        <w:rPr>
+          <w:lang w:val="es-AR"/>
+        </w:rPr>
+        <w:t>Aun</w:t>
+      </w:r>
+      <w:r>
+        <w:rPr>
+          <w:lang w:val="es-AR"/>
+        </w:rPr>
+        <w:t xml:space="preserve"> </w:t>
+      </w:r>
+      <w:r>
+        <w:rPr>
+          <w:lang w:val="es-AR"/>
+        </w:rPr>
+        <w:t>así,</w:t>
+      </w:r>
+      <w:r>
+        <w:rPr>
+          <w:lang w:val="es-AR"/>
+        </w:rPr>
+        <w:t xml:space="preserve"> el </w:t>
       </w:r>
       <w:r>
         <w:rPr>
@@ -9005,14 +9436,86 @@
         <w:rPr>
           <w:lang w:val="es-AR"/>
         </w:rPr>
-        <w:t>Capítulo 2</w:t>
+        <w:t>CAPÍTULO</w:t>
+      </w:r>
+      <w:r>
+        <w:rPr>
+          <w:lang w:val="es-AR"/>
+        </w:rPr>
+        <w:t xml:space="preserve"> 2</w:t>
       </w:r>
       <w:r>
         <w:rPr>
           <w:lang w:val="es-AR"/>
         </w:rPr>
         <w:br/>
-        <w:t>La terapia, el método en movimiento</w:t>
+      </w:r>
+      <w:r>
+        <w:rPr>
+          <w:lang w:val="es-AR"/>
+        </w:rPr>
+        <w:br/>
+        <w:t xml:space="preserve">La </w:t>
+      </w:r>
+      <w:r>
+        <w:rPr>
+          <w:lang w:val="es-AR"/>
+        </w:rPr>
+        <w:t>T</w:t>
+      </w:r>
+      <w:r>
+        <w:rPr>
+          <w:lang w:val="es-AR"/>
+        </w:rPr>
+        <w:t xml:space="preserve">erapia, </w:t>
+      </w:r>
+      <w:r>
+        <w:rPr>
+          <w:lang w:val="es-AR"/>
+        </w:rPr>
+        <w:t>E</w:t>
+      </w:r>
+      <w:r>
+        <w:rPr>
+          <w:lang w:val="es-AR"/>
+        </w:rPr>
+        <w:t xml:space="preserve">l </w:t>
+      </w:r>
+      <w:r>
+        <w:rPr>
+          <w:lang w:val="es-AR"/>
+        </w:rPr>
+        <w:t>M</w:t>
+      </w:r>
+      <w:r>
+        <w:rPr>
+          <w:lang w:val="es-AR"/>
+        </w:rPr>
+        <w:t xml:space="preserve">étodo </w:t>
+      </w:r>
+      <w:r>
+        <w:rPr>
+          <w:lang w:val="es-AR"/>
+        </w:rPr>
+        <w:t>E</w:t>
+      </w:r>
+      <w:r>
+        <w:rPr>
+          <w:lang w:val="es-AR"/>
+        </w:rPr>
+        <w:t xml:space="preserve">n </w:t>
+      </w:r>
+      <w:r>
+        <w:rPr>
+          <w:lang w:val="es-AR"/>
+        </w:rPr>
+        <w:t>M</w:t>
+      </w:r>
+      <w:r>
+        <w:rPr>
+          <w:lang w:val="es-AR"/>
+        </w:rPr>
+        <w:t>ovimiento</w:t>
       </w:r>
     </w:p>
     <w:p>
@@ -9093,7 +9596,19 @@
         <w:rPr>
           <w:lang w:val="es-AR"/>
         </w:rPr>
-        <w:t xml:space="preserve">(1). A través de los años. Lejos de permanecer estancado y sin cambios, el citado método ha ido integrando un protocolo que se a renovado y enriquecido con nuevas y cuidadosas aportaciones, todas imbuidas en el espíritu pionero del Dr. </w:t>
+        <w:t xml:space="preserve">(1). A través de los años. Lejos de permanecer estancado y sin cambios, el citado método ha ido integrando un protocolo que se </w:t>
+      </w:r>
+      <w:r>
+        <w:rPr>
+          <w:lang w:val="es-AR"/>
+        </w:rPr>
+        <w:t>ha</w:t>
+      </w:r>
+      <w:r>
+        <w:rPr>
+          <w:lang w:val="es-AR"/>
+        </w:rPr>
+        <w:t xml:space="preserve"> renovado y enriquecido con nuevas y cuidadosas aportaciones, todas imbuidas en el espíritu pionero del Dr. </w:t>
       </w:r>
       <w:r>
         <w:rPr>
@@ -9215,7 +9730,19 @@
         <w:rPr>
           <w:lang w:val="es-AR"/>
         </w:rPr>
-        <w:t xml:space="preserve">, bacteria que puede causar dolor abdominal, diarrea, fiebre, nausa y vómitos. Para suplir estas deficiencias, nuevas materiales y procedimientos han sido añadidos al protocolo de </w:t>
+        <w:t xml:space="preserve">, bacteria que puede causar dolor abdominal, diarrea, fiebre, </w:t>
+      </w:r>
+      <w:r>
+        <w:rPr>
+          <w:lang w:val="es-AR"/>
+        </w:rPr>
+        <w:t>nausea</w:t>
+      </w:r>
+      <w:r>
+        <w:rPr>
+          <w:lang w:val="es-AR"/>
+        </w:rPr>
+        <w:t xml:space="preserve"> y vómitos. Para suplir estas deficiencias, nuevas materiales y procedimientos han sido añadidos al protocolo de </w:t>
       </w:r>
       <w:r>
         <w:rPr>
@@ -9316,7 +9843,19 @@
         <w:rPr>
           <w:lang w:val="es-AR"/>
         </w:rPr>
-        <w:t xml:space="preserve"> es el ozono insuflado por vía rectal o en forma de peróxido frotado en la piel. De acuerdo con lo anterior, hay dos formas: peróxido de hidrógeno y gas ozono. En cualquiera de sus formas tiene efectos destructivos sobre bacterias, virus y destruye también tejidos cancerosos. Mejora la circulación y oxigenación de los tejidos y órganos del sistema corporal y, además, convierte los radicales libres en compuestos excretables. El peróxido de hidrógeno en su forma líquida de un 3% o en más bajas concentraciones es como se vende en las farmacias y, así, es frotado en la superficie total de la piel (una o dos veces al dia), para ser absorbido por los poros de la piel. Si solo se encuentra disponible en altas concentraciones, será diluido al 3%, a una concentración aún </w:t>
+        <w:t xml:space="preserve"> es el ozono insuflado por vía rectal o en forma de peróxido frotado en la piel. De acuerdo con lo anterior, hay dos formas: peróxido de hidrógeno y gas ozono. En cualquiera de sus formas tiene efectos destructivos sobre bacterias, virus y destruye también tejidos cancerosos. Mejora la circulación y oxigenación de los tejidos y órganos del sistema corporal y, además, convierte los radicales libres en compuestos excretables. El peróxido de hidrógeno en su forma líquida de un 3% o en más bajas concentraciones es como se vende en las farmacias y, así, es frotado en la superficie total de la piel (una o dos veces al </w:t>
+      </w:r>
+      <w:r>
+        <w:rPr>
+          <w:lang w:val="es-AR"/>
+        </w:rPr>
+        <w:t>día</w:t>
+      </w:r>
+      <w:r>
+        <w:rPr>
+          <w:lang w:val="es-AR"/>
+        </w:rPr>
+        <w:t xml:space="preserve">), para ser absorbido por los poros de la piel. Si solo se encuentra disponible en altas concentraciones, será diluido al 3%, a una concentración aún </w:t>
       </w:r>
       <w:r>
         <w:rPr>
@@ -9398,7 +9937,19 @@
         <w:rPr>
           <w:lang w:val="es-AR"/>
         </w:rPr>
-        <w:t xml:space="preserve"> síntomas, cuando apenas se sospecha la presencia de éstos problemas, son capaces de detenerlos.</w:t>
+        <w:t xml:space="preserve"> síntomas, cuando apenas se sospecha la presencia de </w:t>
+      </w:r>
+      <w:r>
+        <w:rPr>
+          <w:lang w:val="es-AR"/>
+        </w:rPr>
+        <w:t>estos</w:t>
+      </w:r>
+      <w:r>
+        <w:rPr>
+          <w:lang w:val="es-AR"/>
+        </w:rPr>
+        <w:t xml:space="preserve"> problemas, son capaces de detenerlos.</w:t>
       </w:r>
     </w:p>
     <w:p>
@@ -9440,7 +9991,19 @@
         <w:rPr>
           <w:lang w:val="es-AR"/>
         </w:rPr>
-        <w:t xml:space="preserve"> antitumorales, al reducir el tamaño de las noplasias. El tahebo se corta en finas estacas de la corteza mencionada, se cose en agua hirviendo, se filtra y se sirve en forma de té. Este remedio es usado por un buen número de tribus sudamericanas, siendo conocido comoTahebo, Pau D’arco, o Lapacho.</w:t>
+        <w:t xml:space="preserve"> antitumorales, al reducir el tamaño de las noplasias. El tahebo se corta en finas estacas de la corteza mencionada, se cose en agua hirviendo, se filtra y se sirve en forma de té. Este remedio es usado por un buen número de tribus sudamericanas, siendo conocido como</w:t>
+      </w:r>
+      <w:r>
+        <w:rPr>
+          <w:lang w:val="es-AR"/>
+        </w:rPr>
+        <w:t xml:space="preserve"> </w:t>
+      </w:r>
+      <w:r>
+        <w:rPr>
+          <w:lang w:val="es-AR"/>
+        </w:rPr>
+        <w:t>Tahebo, Pau D’arco, o Lapacho.</w:t>
       </w:r>
     </w:p>
     <w:p>
@@ -9563,108 +10126,124 @@
           <w:bCs/>
           <w:lang w:val="es-AR"/>
         </w:rPr>
-        <w:t>Picolinato de cromo</w:t>
-      </w:r>
-    </w:p>
-    <w:p>
-      <w:pPr>
-        <w:rPr>
-          <w:lang w:val="es-AR"/>
-        </w:rPr>
-      </w:pPr>
-      <w:r>
-        <w:rPr>
-          <w:lang w:val="es-AR"/>
-        </w:rPr>
-        <w:t>Hemos observado que el cromo en la forma de picolinato estimula la secreción de insulina en el páncreas. Cápsulas o tabletas de 200 mg. Conteniendo este elemento, se han añadido al protocolo, particularmente en casos con diabetes, porque hemos visto que ayuda a estos pacientes a controlar su problema metabólico.</w:t>
-      </w:r>
-    </w:p>
-    <w:p>
-      <w:pPr>
-        <w:rPr>
-          <w:lang w:val="es-AR"/>
-        </w:rPr>
-      </w:pPr>
-    </w:p>
-    <w:p>
-      <w:pPr>
-        <w:jc w:val="center"/>
-        <w:rPr>
-          <w:lang w:val="es-AR"/>
-        </w:rPr>
-      </w:pPr>
+        <w:t xml:space="preserve">Picolinato de </w:t>
+      </w:r>
       <w:r>
         <w:rPr>
           <w:b/>
           <w:bCs/>
           <w:lang w:val="es-AR"/>
         </w:rPr>
-        <w:t>Resumen</w:t>
-      </w:r>
-    </w:p>
-    <w:p>
-      <w:pPr>
-        <w:rPr>
-          <w:lang w:val="es-AR"/>
-        </w:rPr>
-      </w:pPr>
-      <w:r>
-        <w:rPr>
-          <w:lang w:val="es-AR"/>
-        </w:rPr>
-        <w:t xml:space="preserve">Estos son algunos de los elementos adicionales al programa básico de </w:t>
-      </w:r>
-      <w:r>
-        <w:rPr>
-          <w:i/>
-          <w:iCs/>
-          <w:lang w:val="es-AR"/>
-        </w:rPr>
-        <w:t>Gerson</w:t>
-      </w:r>
-      <w:r>
-        <w:rPr>
-          <w:lang w:val="es-AR"/>
-        </w:rPr>
-        <w:t xml:space="preserve">, que se usan para aumentar su efectividad. Obviamente, se ha demostrado su ausencia de toxicidad. No está por demás manifestar la gran utilidad de estas prometedoras innovaciones, además de otras substancias naturales y químicas que, con gran cuidado, nos hemos asegurado de que contribuyan a que funcionen bien el método </w:t>
-      </w:r>
-      <w:r>
-        <w:rPr>
-          <w:i/>
-          <w:iCs/>
-          <w:lang w:val="es-AR"/>
-        </w:rPr>
-        <w:t>Gerson</w:t>
-      </w:r>
-      <w:r>
-        <w:rPr>
-          <w:lang w:val="es-AR"/>
-        </w:rPr>
-        <w:t>, aún en situaciones clínicas y enfermedades cuyo manejo es difícil.</w:t>
-      </w:r>
-    </w:p>
-    <w:p>
-      <w:pPr>
-        <w:rPr>
-          <w:lang w:val="es-AR"/>
-        </w:rPr>
-      </w:pPr>
-    </w:p>
-    <w:p>
-      <w:pPr>
-        <w:rPr>
-          <w:lang w:val="es-AR"/>
-        </w:rPr>
-      </w:pPr>
-    </w:p>
-    <w:p>
-      <w:pPr>
-        <w:pStyle w:val="Referencias"/>
-      </w:pPr>
+        <w:t>C</w:t>
+      </w:r>
       <w:r>
         <w:rPr>
           <w:b/>
           <w:bCs/>
+          <w:lang w:val="es-AR"/>
+        </w:rPr>
+        <w:t>romo</w:t>
+      </w:r>
+    </w:p>
+    <w:p>
+      <w:pPr>
+        <w:rPr>
+          <w:lang w:val="es-AR"/>
+        </w:rPr>
+      </w:pPr>
+      <w:r>
+        <w:rPr>
+          <w:lang w:val="es-AR"/>
+        </w:rPr>
+        <w:t>Hemos observado que el cromo en la forma de picolinato estimula la secreción de insulina en el páncreas. Cápsulas o tabletas de 200 mg. Conteniendo este elemento, se han añadido al protocolo, particularmente en casos con diabetes, porque hemos visto que ayuda a estos pacientes a controlar su problema metabólico.</w:t>
+      </w:r>
+    </w:p>
+    <w:p>
+      <w:pPr>
+        <w:rPr>
+          <w:lang w:val="es-AR"/>
+        </w:rPr>
+      </w:pPr>
+    </w:p>
+    <w:p>
+      <w:pPr>
+        <w:jc w:val="center"/>
+        <w:rPr>
+          <w:lang w:val="es-AR"/>
+        </w:rPr>
+      </w:pPr>
+      <w:r>
+        <w:rPr>
+          <w:b/>
+          <w:bCs/>
+          <w:lang w:val="es-AR"/>
+        </w:rPr>
+        <w:t>Resumen</w:t>
+      </w:r>
+    </w:p>
+    <w:p>
+      <w:pPr>
+        <w:rPr>
+          <w:lang w:val="es-AR"/>
+        </w:rPr>
+      </w:pPr>
+      <w:r>
+        <w:rPr>
+          <w:lang w:val="es-AR"/>
+        </w:rPr>
+        <w:t xml:space="preserve">Estos son algunos de los elementos adicionales al programa básico de </w:t>
+      </w:r>
+      <w:r>
+        <w:rPr>
+          <w:i/>
+          <w:iCs/>
+          <w:lang w:val="es-AR"/>
+        </w:rPr>
+        <w:t>Gerson</w:t>
+      </w:r>
+      <w:r>
+        <w:rPr>
+          <w:lang w:val="es-AR"/>
+        </w:rPr>
+        <w:t xml:space="preserve">, que se usan para aumentar su efectividad. Obviamente, se ha demostrado su ausencia de toxicidad. No está por demás manifestar la gran utilidad de estas prometedoras innovaciones, además de otras substancias naturales y químicas que, con gran cuidado, nos hemos asegurado de que contribuyan a que funcionen bien el método </w:t>
+      </w:r>
+      <w:r>
+        <w:rPr>
+          <w:i/>
+          <w:iCs/>
+          <w:lang w:val="es-AR"/>
+        </w:rPr>
+        <w:t>Gerson</w:t>
+      </w:r>
+      <w:r>
+        <w:rPr>
+          <w:lang w:val="es-AR"/>
+        </w:rPr>
+        <w:t>, aún en situaciones clínicas y enfermedades cuyo manejo es difícil.</w:t>
+      </w:r>
+    </w:p>
+    <w:p>
+      <w:pPr>
+        <w:rPr>
+          <w:lang w:val="es-AR"/>
+        </w:rPr>
+      </w:pPr>
+    </w:p>
+    <w:p>
+      <w:pPr>
+        <w:rPr>
+          <w:lang w:val="es-AR"/>
+        </w:rPr>
+      </w:pPr>
+    </w:p>
+    <w:p>
+      <w:pPr>
+        <w:pStyle w:val="Referencias"/>
+      </w:pPr>
+      <w:r>
+        <w:rPr>
+          <w:b/>
+          <w:bCs/>
         </w:rPr>
         <w:t>Referencias</w:t>
       </w:r>
@@ -9752,24 +10331,15 @@
       <w:pPr>
         <w:pStyle w:val="Referencias"/>
         <w:rPr>
-          <w:lang w:val="pt-BR"/>
-        </w:rPr>
-      </w:pPr>
-      <w:r>
-        <w:rPr>
-          <w:lang w:val="es-AR"/>
-        </w:rPr>
-        <w:t xml:space="preserve">2. L. Olmsted. </w:t>
-      </w:r>
-      <w:r>
-        <w:rPr>
-          <w:lang w:val="pt-BR"/>
-        </w:rPr>
-        <w:t xml:space="preserve">Gerhard N. Schrauzer. </w:t>
-      </w:r>
-      <w:r>
-        <w:rPr>
-          <w:lang w:val="pt-BR"/>
+          <w:lang w:val="es-AR"/>
+        </w:rPr>
+      </w:pPr>
+      <w:r>
+        <w:t xml:space="preserve">2. L. Olmsted. Gerhard N. Schrauzer. </w:t>
+      </w:r>
+      <w:r>
+        <w:rPr>
+          <w:lang w:val="es-AR"/>
         </w:rPr>
         <w:t>(FALTA COMPLETAR)</w:t>
       </w:r>
@@ -9781,12 +10351,12 @@
         <w:jc w:val="left"/>
         <w:rPr>
           <w:sz w:val="20"/>
-          <w:lang w:val="pt-BR"/>
-        </w:rPr>
-      </w:pPr>
-      <w:r>
-        <w:rPr>
-          <w:lang w:val="pt-BR"/>
+          <w:lang w:val="es-AR"/>
+        </w:rPr>
+      </w:pPr>
+      <w:r>
+        <w:rPr>
+          <w:lang w:val="es-AR"/>
         </w:rPr>
         <w:br w:type="page"/>
       </w:r>
@@ -9795,12 +10365,12 @@
       <w:pPr>
         <w:pStyle w:val="Ttulo3"/>
         <w:rPr>
-          <w:lang w:val="pt-BR"/>
-        </w:rPr>
-      </w:pPr>
-      <w:r>
-        <w:rPr>
-          <w:lang w:val="pt-BR"/>
+          <w:lang w:val="es-AR"/>
+        </w:rPr>
+      </w:pPr>
+      <w:r>
+        <w:rPr>
+          <w:lang w:val="es-AR"/>
         </w:rPr>
         <w:t>Capítulo 3</w:t>
       </w:r>
@@ -9858,7 +10428,19 @@
         <w:rPr>
           <w:lang w:val="es-AR"/>
         </w:rPr>
-        <w:t xml:space="preserve">, en relación a la salud y a la enfermedad, son tan diferentes a los de la medicina tradicional que s hace necesario e importante entender bien sus principios básicos. Una vez comprendidos, las teorías y la práctica del método y terapia </w:t>
+        <w:t xml:space="preserve">, en relación a la salud y a la enfermedad, son tan diferentes a los de la medicina tradicional que </w:t>
+      </w:r>
+      <w:r>
+        <w:rPr>
+          <w:lang w:val="es-AR"/>
+        </w:rPr>
+        <w:t>se</w:t>
+      </w:r>
+      <w:r>
+        <w:rPr>
+          <w:lang w:val="es-AR"/>
+        </w:rPr>
+        <w:t xml:space="preserve"> hace necesario e importante entender bien sus principios básicos. Una vez comprendidos, las teorías y la práctica del método y terapia </w:t>
       </w:r>
       <w:r>
         <w:rPr>
@@ -9993,7 +10575,19 @@
         <w:rPr>
           <w:lang w:val="es-AR"/>
         </w:rPr>
-        <w:t>La toxicidad se inicia en el suelo y las plantas que crecen en el mismo. Los pesticidas, fungicidas, herbicidas y otros químicos utilizados en la agricultura justo hasta el último día de cosecha, dejan residuos tóxicos en las plantas y sus frutos, que luego llegan a nuestras mesas como alimentos. Muchos de estos tóxicos son de carácter sistémico y están tan integrados a los vegetales y frutas, por lo que no son posibles de neutralizar, lavar o deshacer. A no ser que comamos alimentos cultivados en forma orgánica, nuestra ingesta de alimentos está siendo conformada como un rico coctel de agroquímicos, cuyos efectos acumulativos en relación a la salud no han sido aún totalmente investigados.</w:t>
+        <w:t xml:space="preserve">La toxicidad se inicia en el suelo y las plantas que crecen en el mismo. Los pesticidas, fungicidas, herbicidas y otros químicos utilizados en la agricultura justo hasta el último día de cosecha, dejan residuos tóxicos en las plantas y sus frutos, que luego llegan a nuestras mesas como alimentos. Muchos de estos tóxicos son de carácter sistémico y están tan integrados a los vegetales y frutas, por lo que no son posibles de neutralizar, lavar o deshacer. A no ser que comamos alimentos cultivados en forma orgánica, nuestra ingesta de alimentos está siendo conformada como un rico coctel de agroquímicos, cuyos efectos acumulativos en relación a la salud no han sido </w:t>
+      </w:r>
+      <w:r>
+        <w:rPr>
+          <w:lang w:val="es-AR"/>
+        </w:rPr>
+        <w:t>aun</w:t>
+      </w:r>
+      <w:r>
+        <w:rPr>
+          <w:lang w:val="es-AR"/>
+        </w:rPr>
+        <w:t xml:space="preserve"> totalmente investigados.</w:t>
       </w:r>
     </w:p>
     <w:p>
@@ -10019,39 +10613,99 @@
         <w:rPr>
           <w:lang w:val="es-AR"/>
         </w:rPr>
-        <w:t>No obstante, la importancia de lo anteriormente señalado, o debe desviarse la atención en el sentido de que el principal delincuente de la dieta moderna es la sal (el sodio NaCL). La misma que es la más difícil de evitar. Además de las advertencias médicas del excesos de su uso (4), el consumo de sal en el mundo occidental es alarmantemente elevado. El excesos de sal y su componente el sodio traen como consecuencia la retención anormal de agua en los tejidos y aún dentro de las células, originando el edema, sobrecargando la función renal, elevando la presión arterial e inse</w:t>
-      </w:r>
-      <w:r>
-        <w:rPr>
-          <w:lang w:val="es-AR"/>
-        </w:rPr>
-        <w:t>nsibilizando las papilas gustativas, demandando más sal de la necesaria. También, el proceso de una digestión normal se dificulta. La sal, como veremos más adelante, es capaz de alterar las funciones de las celular en forma tal, que puede provocar el cáncer.</w:t>
-      </w:r>
-    </w:p>
-    <w:p>
-      <w:pPr>
-        <w:rPr>
-          <w:lang w:val="es-AR"/>
-        </w:rPr>
-      </w:pPr>
-      <w:r>
-        <w:rPr>
-          <w:lang w:val="es-AR"/>
-        </w:rPr>
-        <w:t>La carne, que es considerada como alimento primordial en la dieta moderna, llega a ser un delincuente de la salud, cuando se ingiere más de la cuenta; sus proteínas animales pueden actuar como toxinas en el cuerpo. Es un hecho anatómico que, a pesar de su muy largo trayecto, el intestino humano no está fisiológicamente diseñado o capacitado para manejar y digerir una dieta elevada de proteínas de origen animal. Como contraste, el trayecto intestinal de los animales carnívoros, como el del león y otros grandes felinos, es más corto. De aquí, que los productos de desecho de la carne digerida sean rápidamente eliminados. La dieta ideal para los humanos debe de ser predominantemente vegetal, con un mínimo numero de proteínas de origen animal. Lo opuesto es lo acostumbrado: una dieta rica en proteínas de origen animal.</w:t>
-      </w:r>
-    </w:p>
-    <w:p>
-      <w:pPr>
-        <w:rPr>
-          <w:lang w:val="es-AR"/>
-        </w:rPr>
-      </w:pPr>
-      <w:r>
-        <w:rPr>
-          <w:lang w:val="es-AR"/>
-        </w:rPr>
-        <w:t>En el curso de nuestras vidas nos volvemos menos aptos para digerir las proteínas animales. Se insiste en que las proteínas de origen animal, sin la adecuada digestión, se transforman en toxinas. Cuando el organismo empieza a envejecer y sus enzimas digestivas empiezan a fallar es cuando se hace más evidente que las grasas de origen animal, y estas mismas grasa contenidas en la carne roja, en las aves y en los productos lácteos, no se digieren bien y vienen actuando como toxinas con deterioro de la salud en general. Además, los animales de donde se derivan estas proteínas y grasas son criados, alimentados y tratados con hormonas, antibióticos y promotores sintéticos del crecimiento; de lo que resulta, que todas estas substancias biológicas o sintéticas permanecen en los productos alimenticios mencionados y se presentan así a nuestras mesas, añadiendo en esta forma la carga masiva de tóxicos que, voluntaria o involuntariamente, llegan a nuestro organismo.</w:t>
+        <w:t xml:space="preserve">No obstante, la importancia de lo anteriormente señalado, o debe desviarse la atención en el sentido de que el principal delincuente de la dieta moderna es la sal (el sodio NaCL). La misma que es la más difícil de evitar. Además de las advertencias médicas </w:t>
+      </w:r>
+      <w:r>
+        <w:rPr>
+          <w:lang w:val="es-AR"/>
+        </w:rPr>
+        <w:t>del exceso</w:t>
+      </w:r>
+      <w:r>
+        <w:rPr>
+          <w:lang w:val="es-AR"/>
+        </w:rPr>
+        <w:t xml:space="preserve"> de su uso (4), el consumo de sal en el mundo occidental es alarmantemente elevado. </w:t>
+      </w:r>
+      <w:r>
+        <w:rPr>
+          <w:lang w:val="es-AR"/>
+        </w:rPr>
+        <w:t>El exceso</w:t>
+      </w:r>
+      <w:r>
+        <w:rPr>
+          <w:lang w:val="es-AR"/>
+        </w:rPr>
+        <w:t xml:space="preserve"> de sal y su componente el sodio traen como consecuencia la retención anormal de agua en los tejidos y aún dentro de las células, originando el edema, sobrecargando la función renal, elevando la presión arterial e inse</w:t>
+      </w:r>
+      <w:r>
+        <w:rPr>
+          <w:lang w:val="es-AR"/>
+        </w:rPr>
+        <w:t xml:space="preserve">nsibilizando las papilas gustativas, demandando más sal de la necesaria. También, el proceso de una digestión normal se dificulta. La sal, como veremos más adelante, es capaz de alterar las funciones de las </w:t>
+      </w:r>
+      <w:r>
+        <w:rPr>
+          <w:lang w:val="es-AR"/>
+        </w:rPr>
+        <w:t>células</w:t>
+      </w:r>
+      <w:r>
+        <w:rPr>
+          <w:lang w:val="es-AR"/>
+        </w:rPr>
+        <w:t xml:space="preserve"> en forma tal, que puede provocar el cáncer.</w:t>
+      </w:r>
+    </w:p>
+    <w:p>
+      <w:pPr>
+        <w:rPr>
+          <w:lang w:val="es-AR"/>
+        </w:rPr>
+      </w:pPr>
+      <w:r>
+        <w:rPr>
+          <w:lang w:val="es-AR"/>
+        </w:rPr>
+        <w:t xml:space="preserve">La carne, que es considerada como alimento primordial en la dieta moderna, llega a ser un delincuente de la salud, cuando se ingiere más de la cuenta; sus proteínas animales pueden actuar como toxinas en el cuerpo. Es un hecho anatómico que, a pesar de su muy largo trayecto, el intestino humano no está fisiológicamente diseñado o capacitado para manejar y digerir una dieta elevada de proteínas de origen animal. Como contraste, el trayecto intestinal de los animales carnívoros, como el del león y otros grandes felinos, es más corto. De aquí, que los productos de desecho de la carne digerida sean rápidamente eliminados. La dieta ideal para los humanos debe de ser predominantemente vegetal, con un mínimo </w:t>
+      </w:r>
+      <w:r>
+        <w:rPr>
+          <w:lang w:val="es-AR"/>
+        </w:rPr>
+        <w:t>número</w:t>
+      </w:r>
+      <w:r>
+        <w:rPr>
+          <w:lang w:val="es-AR"/>
+        </w:rPr>
+        <w:t xml:space="preserve"> de proteínas de origen animal. Lo opuesto es lo acostumbrado: una dieta rica en proteínas de origen animal.</w:t>
+      </w:r>
+    </w:p>
+    <w:p>
+      <w:pPr>
+        <w:rPr>
+          <w:lang w:val="es-AR"/>
+        </w:rPr>
+      </w:pPr>
+      <w:r>
+        <w:rPr>
+          <w:lang w:val="es-AR"/>
+        </w:rPr>
+        <w:t>En el curso de nuestras vidas nos volvemos menos aptos para digerir las proteínas animales. Se insiste en que las proteínas de origen animal, sin la adecuada digestión, se transforman en toxinas. Cuando el organismo empieza a envejecer y sus enzimas digestivas empiezan a fallar es cuando se hace más evidente que las grasas de origen animal, y estas mismas grasa</w:t>
+      </w:r>
+      <w:r>
+        <w:rPr>
+          <w:lang w:val="es-AR"/>
+        </w:rPr>
+        <w:t>s</w:t>
+      </w:r>
+      <w:r>
+        <w:rPr>
+          <w:lang w:val="es-AR"/>
+        </w:rPr>
+        <w:t xml:space="preserve"> contenidas en la carne roja, en las aves y en los productos lácteos, no se digieren bien y vienen actuando como toxinas con deterioro de la salud en general. Además, los animales de donde se derivan estas proteínas y grasas son criados, alimentados y tratados con hormonas, antibióticos y promotores sintéticos del crecimiento; de lo que resulta, que todas estas substancias biológicas o sintéticas permanecen en los productos alimenticios mencionados y se presentan así a nuestras mesas, añadiendo en esta forma la carga masiva de tóxicos que, voluntaria o involuntariamente, llegan a nuestro organismo.</w:t>
       </w:r>
     </w:p>
     <w:p>
@@ -10292,7 +10946,19 @@
         <w:rPr>
           <w:lang w:val="es-AR"/>
         </w:rPr>
-        <w:t>El organismo, por si mismo y en condiciones apropiadas, funciona y sobrevive en un estado de equilibrio y homeostasis. En este estado, el organismo humano mantiene su propia estabilidad, ajustándose a las situaciones de cambio necesarias para subsistir. Tan pronto como su estabilidad está en peligro entran en acción varios sistemas de defensa. A continuación, explicaremos estos sofisticados sistemas en su profundidad y detalle.</w:t>
+        <w:t xml:space="preserve">El organismo, por </w:t>
+      </w:r>
+      <w:r>
+        <w:rPr>
+          <w:lang w:val="es-AR"/>
+        </w:rPr>
+        <w:t>sí</w:t>
+      </w:r>
+      <w:r>
+        <w:rPr>
+          <w:lang w:val="es-AR"/>
+        </w:rPr>
+        <w:t xml:space="preserve"> mismo y en condiciones apropiadas, funciona y sobrevive en un estado de equilibrio y homeostasis. En este estado, el organismo humano mantiene su propia estabilidad, ajustándose a las situaciones de cambio necesarias para subsistir. Tan pronto como su estabilidad está en peligro entran en acción varios sistemas de defensa. A continuación, explicaremos estos sofisticados sistemas en su profundidad y detalle.</w:t>
       </w:r>
     </w:p>
     <w:p>
@@ -10354,7 +11020,19 @@
         <w:rPr>
           <w:lang w:val="es-AR"/>
         </w:rPr>
-        <w:t>Entre lo mencionado, el sistema linfático, cuya función además de transportar el excesos de líquidos de los tejidos a la corriente sanguínea, contiene células, los linfocitos, que desempeñan un gran papel en la lucha contra las infecciones bacterianas y virales. Este sistema está provisto de aproximadamente setencientos nódulos en seres normales, que están distribuidos en todo el cuerpo. A diferencia de la corriente sanguínea, la circulación en este sistema no se lleva a cabo por la acción de bomba del corazón, sino que la circulación linfática ocurre por la acción entre otros elementos y por la acción de los diferentes músculos del tronco y las extremidades.</w:t>
+        <w:t xml:space="preserve">Entre lo mencionado, el sistema linfático, cuya función además de transportar </w:t>
+      </w:r>
+      <w:r>
+        <w:rPr>
+          <w:lang w:val="es-AR"/>
+        </w:rPr>
+        <w:t>el exceso</w:t>
+      </w:r>
+      <w:r>
+        <w:rPr>
+          <w:lang w:val="es-AR"/>
+        </w:rPr>
+        <w:t xml:space="preserve"> de líquidos de los tejidos a la corriente sanguínea, contiene células, los linfocitos, que desempeñan un gran papel en la lucha contra las infecciones bacterianas y virales. Este sistema está provisto de aproximadamente setecientos nódulos en seres normales, que están distribuidos en todo el cuerpo. A diferencia de la corriente sanguínea, la circulación en este sistema no se lleva a cabo por la acción de bomba del corazón, sino que la circulación linfática ocurre por la acción entre otros elementos y por la acción de los diferentes músculos del tronco y las extremidades.</w:t>
       </w:r>
     </w:p>
     <w:p>
@@ -10373,7 +11051,19 @@
         <w:rPr>
           <w:lang w:val="es-AR"/>
         </w:rPr>
-        <w:t xml:space="preserve"> existen otros importantes elementos biológicos, que son las inmunoglobinas generadas en los linfocitos B, y que actúan con efectividad sobre las bacterias, los virus, las células malignas y algunas subtancias tóxicas, destruyéndolas o neutralizándolas.</w:t>
+        <w:t xml:space="preserve"> existen otros importantes elementos biológicos, que son las inmunoglobinas generadas en los linfocitos B, y que actúan con efectividad sobre las bacterias, los virus, las células malignas y algunas </w:t>
+      </w:r>
+      <w:r>
+        <w:rPr>
+          <w:lang w:val="es-AR"/>
+        </w:rPr>
+        <w:t>sustancias</w:t>
+      </w:r>
+      <w:r>
+        <w:rPr>
+          <w:lang w:val="es-AR"/>
+        </w:rPr>
+        <w:t xml:space="preserve"> tóxicas, destruyéndolas o neutralizándolas.</w:t>
       </w:r>
     </w:p>
     <w:p>
@@ -10387,6 +11077,2101 @@
           <w:lang w:val="es-AR"/>
         </w:rPr>
         <w:t>Como todas las células, tejidos y órganos del cuerpo, el sistema inmune está integrado por células que requieren para funcionar de una nutrición completa. Requieren además de minerales, vitaminas y enzimas en su forma más natural, para lograr su mejor asimilación. Las tabletas, las medicinas y las drogas no pueden cubrir estas necesidades. Algunas veces, estas ni siquiera se absorben. Por lo tanto, como en el resto del cuerpo, se necesitan substancias orgánicas frescas y puras para nutrir y mantener este sistema inmune, que es esencial para conservar la vida y la salud.</w:t>
+      </w:r>
+    </w:p>
+    <w:p>
+      <w:pPr>
+        <w:rPr>
+          <w:lang w:val="es-AR"/>
+        </w:rPr>
+      </w:pPr>
+    </w:p>
+    <w:p>
+      <w:pPr>
+        <w:jc w:val="center"/>
+        <w:rPr>
+          <w:lang w:val="es-AR"/>
+        </w:rPr>
+      </w:pPr>
+      <w:r>
+        <w:rPr>
+          <w:b/>
+          <w:bCs/>
+          <w:lang w:val="es-AR"/>
+        </w:rPr>
+        <w:t>El Sistema Enzimático</w:t>
+      </w:r>
+    </w:p>
+    <w:p>
+      <w:pPr>
+        <w:rPr>
+          <w:lang w:val="es-AR"/>
+        </w:rPr>
+      </w:pPr>
+      <w:r>
+        <w:rPr>
+          <w:lang w:val="es-AR"/>
+        </w:rPr>
+        <w:t>Las enzimas son substancias que frecuentemente son desconocidas por el común de las personas. Puede definirse como “proteínas complejas capaces de inducir cambios químicos en otras substancias sin cambiar ellas mismas” (1). Todo lo que sucede en el organismo humano, como la respiración y la oxigenación de la sangre, la digestión del alimento ingerido y el consumo y utilización del oxígeno por la célula para producir energía y cientos de procesos biológicos, requieren para, llevarse a efecto, de la actividad enzimática.</w:t>
+      </w:r>
+    </w:p>
+    <w:p>
+      <w:pPr>
+        <w:rPr>
+          <w:lang w:val="es-AR"/>
+        </w:rPr>
+      </w:pPr>
+      <w:r>
+        <w:rPr>
+          <w:lang w:val="es-AR"/>
+        </w:rPr>
+        <w:t>El cuerpo necesita formar sus propias enzimas, es incapaz de utilizar las existentes en los alimentos ordinarios o en los productos animales. Para generar sus propias enzimas -que son cientos- los órganos y sistemas necesitan de minerales y substancias llamadas catalíticos (estas son substancias que aceleran reacciones y cambios químicos sin que ellas mismas sean alteradas). Los investigadores Dixon y Webb (2) han estudiado en detalle las enzimas corporales. Han comprobado en las enzimas estudiadas que estas requieren de potasio como catalizador. Por otra parte, han detectado también que el sodio actuó como inhibidor de las enzimas (i.e., sustancia bloqueadora). Las enzimas son inactivadas o destruidas a las temperaturas arriba de 140°</w:t>
+      </w:r>
+      <w:r>
+        <w:rPr>
+          <w:lang w:val="es-AR"/>
+        </w:rPr>
+        <w:t xml:space="preserve"> F (60° C). El organismo no puede recibir entonces ninguna enzima de los alimentos cocinados o procesados a estas temperaturas. Si no se consumen nutrientes vivos y frescos, como se indica en el programa </w:t>
+      </w:r>
+      <w:r>
+        <w:rPr>
+          <w:i/>
+          <w:iCs/>
+          <w:lang w:val="es-AR"/>
+        </w:rPr>
+        <w:t>Gerson</w:t>
+      </w:r>
+      <w:r>
+        <w:rPr>
+          <w:lang w:val="es-AR"/>
+        </w:rPr>
+        <w:t>, aparecen serios problemas y dificultades de salud. Esto es especialmente verdadero para los pacientes con problemas de salud como dispepsia (mala digestión), falta de apetito, constipación, diarrea, meteorismo y dolor abdominal. Las enzimas no podrán actuar contra el tejido tumoral y las enzimas dependientes de la oxigenación no generarán la oxigenación y la energía requerida para toda función celular.</w:t>
+      </w:r>
+    </w:p>
+    <w:p>
+      <w:pPr>
+        <w:rPr>
+          <w:lang w:val="es-AR"/>
+        </w:rPr>
+      </w:pPr>
+      <w:r>
+        <w:rPr>
+          <w:lang w:val="es-AR"/>
+        </w:rPr>
+        <w:t>La razón por la que linfocitos y enzimas específicas antitumorales no pueden atacar y destruir los tejidos neoplásicos es porque los linfocitos, al carecer de una buena acción enzimática y oxigenación, no pueden reconocer a las células neoplásicas como extrañas y, al no hacerlo, no pueden atacarlas y eliminarlas.</w:t>
+      </w:r>
+    </w:p>
+    <w:p>
+      <w:pPr>
+        <w:rPr>
+          <w:lang w:val="es-AR"/>
+        </w:rPr>
+      </w:pPr>
+      <w:r>
+        <w:rPr>
+          <w:lang w:val="es-AR"/>
+        </w:rPr>
+        <w:t xml:space="preserve">Es evidente que la inadecuada o deficiente actividad enzimática es uno de los problemas más grandes que confrontan los enfermos, especialmente los cancerosos, que debemos en conciencia enfrentar. Una de las respuestas a lo anterior, es alimentar a los pacientes con dietas libres de toxinas, con nutrientes orgánicos frescos y desintoxicarlos con enemas de café. Además, administrar dosis de enzimas digestivas y pancreáticas y jugos frescos naturales, como una parte integral protocolo </w:t>
+      </w:r>
+      <w:r>
+        <w:rPr>
+          <w:i/>
+          <w:iCs/>
+          <w:lang w:val="es-AR"/>
+        </w:rPr>
+        <w:t>Gerson.</w:t>
+      </w:r>
+    </w:p>
+    <w:p>
+      <w:pPr>
+        <w:rPr>
+          <w:lang w:val="es-AR"/>
+        </w:rPr>
+      </w:pPr>
+    </w:p>
+    <w:p>
+      <w:pPr>
+        <w:jc w:val="center"/>
+        <w:rPr>
+          <w:lang w:val="es-AR"/>
+        </w:rPr>
+      </w:pPr>
+      <w:r>
+        <w:rPr>
+          <w:b/>
+          <w:bCs/>
+          <w:lang w:val="es-AR"/>
+        </w:rPr>
+        <w:t>Sistema Hormonal</w:t>
+      </w:r>
+    </w:p>
+    <w:p>
+      <w:pPr>
+        <w:rPr>
+          <w:lang w:val="es-AR"/>
+        </w:rPr>
+      </w:pPr>
+      <w:r>
+        <w:rPr>
+          <w:lang w:val="es-AR"/>
+        </w:rPr>
+        <w:t>Las hormonas son substancias químicas elaboradas por un grupo de órganos llamados glándulas, cuyos productos pasan a la corriente sanguínea, por lo que reciben el nombre de glándulas endocrinas (no tienen conductos excretores). Un grupo de personas las asocia con la función sexual -no están equivocados-, pero hay otras muchas funciones que desarrollan estas glándulas endocrinas a través de sus hormonas, como por ejemplo la tiroxina, que regula el metabolismo y la adrenalina y angiotensina, que controlan la presión arterial.</w:t>
+      </w:r>
+    </w:p>
+    <w:p>
+      <w:pPr>
+        <w:rPr>
+          <w:lang w:val="es-AR"/>
+        </w:rPr>
+      </w:pPr>
+      <w:r>
+        <w:rPr>
+          <w:lang w:val="es-AR"/>
+        </w:rPr>
+        <w:t>La tiroides, como glándula de secreción interna, merece una atención especial, como una parte importante del sistema inmune. Entre otras funciones importantes, regula la temperatura corporal, incluyendo la fiebre. Si el organismo es invadido por bacterias o virus, el sistema inmune responde elevando la temperatura, o sea, con fiebre. Es el momento de recordar que la mayoría de los gérmenes y virus, aún el tejido tumoral,</w:t>
+      </w:r>
+      <w:r>
+        <w:rPr>
+          <w:lang w:val="es-AR"/>
+        </w:rPr>
+        <w:t xml:space="preserve"> no pueden tolerar las temperaturas elevada; contrario a las células que se adaptan mejor a estas temperaturas y las toleran mucho mejor. No está por demás mencionar en este punto, y en relación a la glándula tiroides, que la hormona principal en este punto, y en relación a la glándula tiroides, que la hormona principal de esta glándula es la tiroxina, reguladora de la temperatura y del metabolismo, además de otras funciones de vital importancia, y que requiere para la elaboración de esta hormona de Yodo.</w:t>
+      </w:r>
+    </w:p>
+    <w:p>
+      <w:pPr>
+        <w:rPr>
+          <w:lang w:val="es-AR"/>
+        </w:rPr>
+      </w:pPr>
+      <w:r>
+        <w:rPr>
+          <w:lang w:val="es-AR"/>
+        </w:rPr>
+        <w:t xml:space="preserve">El Yodo (1), metal importante, en la actualidad, es escaso. El cloro (Cl), del agua, al integrarse al cuerpo, este lo está extrayendo de la glándula tiroides. El flúor (F), que es una toxina peligrosa (3), actúa bloqueando la acción fisiológica de esta vital hormona, la tiroxina. Por si fuera poco, y como consecuencia de los métodos utilizados en la agricultura comercial, la cantidad de yodo en los productos de la agricultura ha ido disminuyendo, lo que nos priva de este importante mineral. Al reconocer este hecho, los gobiernos de muchos países han hecho obligatorio el añadir yodo a la sal de mesa. Por otra parte, el exceso de sal ya ha sido señalado como contrario, por sus efectos, a la salud (4), lo que resulta también una contradicción. </w:t>
+      </w:r>
+      <w:r>
+        <w:rPr>
+          <w:i/>
+          <w:iCs/>
+          <w:lang w:val="es-AR"/>
+        </w:rPr>
+        <w:t>Se añade sal a la comida para que contenga yodo y, por otra parte, el ingerir sodio en excesos es perjudicial para la salud</w:t>
+      </w:r>
+      <w:r>
+        <w:rPr>
+          <w:lang w:val="es-AR"/>
+        </w:rPr>
+        <w:t>. La respuesta a este contradictorio problema es consumir poca sal, y la deficiencia de yodo suplirla con la adición de este mineral, en forma separada, en alimentos que contengan este elemento en forma natural.</w:t>
+      </w:r>
+    </w:p>
+    <w:p>
+      <w:pPr>
+        <w:rPr>
+          <w:lang w:val="es-AR"/>
+        </w:rPr>
+      </w:pPr>
+      <w:r>
+        <w:rPr>
+          <w:lang w:val="es-AR"/>
+        </w:rPr>
+        <w:t>Para complementar estos aspectos relacionados con la contaminación de los alimentos cultivados comercialmente, se hace mención que los aditivos como preservadores, emulsificadores, colorantes, saborizantes artificiales y otros muchos inhibidores enzimáticos, lo que complica aún más nuestra alimentación y provoca problema</w:t>
+      </w:r>
+      <w:r>
+        <w:rPr>
+          <w:lang w:val="es-AR"/>
+        </w:rPr>
+        <w:t>s</w:t>
+      </w:r>
+      <w:r>
+        <w:rPr>
+          <w:lang w:val="es-AR"/>
+        </w:rPr>
+        <w:t xml:space="preserve"> serios a la salud. Se ha detectado además que algunos pesticidas usados en la agricultura comercial disminuyen el conteo de espermatozoides en el semen masculino (5)</w:t>
+      </w:r>
+      <w:r>
+        <w:rPr>
+          <w:lang w:val="es-AR"/>
+        </w:rPr>
+        <w:t>.</w:t>
+      </w:r>
+    </w:p>
+    <w:p>
+      <w:pPr>
+        <w:rPr>
+          <w:lang w:val="es-AR"/>
+        </w:rPr>
+      </w:pPr>
+      <w:r>
+        <w:rPr>
+          <w:lang w:val="es-AR"/>
+        </w:rPr>
+        <w:t>En conclusión, podemos afirmar que el sistema hormonal, que desempeña un papel vital importante en las defensas naturales de organismo, está siento som</w:t>
+      </w:r>
+      <w:r>
+        <w:rPr>
+          <w:lang w:val="es-AR"/>
+        </w:rPr>
+        <w:t>e</w:t>
+      </w:r>
+      <w:r>
+        <w:rPr>
+          <w:lang w:val="es-AR"/>
+        </w:rPr>
+        <w:t>tido a un ataque intenso.</w:t>
+      </w:r>
+    </w:p>
+    <w:p>
+      <w:pPr>
+        <w:rPr>
+          <w:lang w:val="es-AR"/>
+        </w:rPr>
+      </w:pPr>
+    </w:p>
+    <w:p>
+      <w:pPr>
+        <w:jc w:val="center"/>
+        <w:rPr>
+          <w:lang w:val="es-AR"/>
+        </w:rPr>
+      </w:pPr>
+      <w:r>
+        <w:rPr>
+          <w:b/>
+          <w:bCs/>
+          <w:lang w:val="es-AR"/>
+        </w:rPr>
+        <w:t>Los Órganos Esenciales</w:t>
+      </w:r>
+    </w:p>
+    <w:p>
+      <w:pPr>
+        <w:rPr>
+          <w:lang w:val="es-AR"/>
+        </w:rPr>
+      </w:pPr>
+      <w:r>
+        <w:rPr>
+          <w:lang w:val="es-AR"/>
+        </w:rPr>
+        <w:t xml:space="preserve">Ciertos órganos (ej., el hígado, el páncreas, los pulmones, los riñones, el corazón y el cerebro) son llamados “órganos esenciales”. Aunque merezcan en verdad este nombre, no quiere decir por supuesto que ¡que el colon no es esencial! Lo mismo aplicaría al intestino delgado, la médula ósea, el baso </w:t>
+      </w:r>
+      <w:r>
+        <w:rPr>
+          <w:lang w:val="es-AR"/>
+        </w:rPr>
+        <w:t xml:space="preserve">-aún el apéndice, que viene siendo una parte del sistema inmune-. De hecho, estrictamente hablando, no hay nada que no sea necesario en el cuerpo humano. En el proceso de sanar es extremadamente importante tomar en cuenta todos los órganos y sistemas del cuerpo. El método, el Programa </w:t>
+      </w:r>
+      <w:r>
+        <w:rPr>
+          <w:i/>
+          <w:iCs/>
+          <w:lang w:val="es-AR"/>
+        </w:rPr>
+        <w:t>Gerson</w:t>
+      </w:r>
+      <w:r>
+        <w:rPr>
+          <w:lang w:val="es-AR"/>
+        </w:rPr>
+        <w:t xml:space="preserve">, enfatiza y pone una muy particular atención en restaurar la totalidad de los órganos y sistemas, hasta donde sea esto posible. El hígado, por ejemplo, es un órgano excepcional. Es el único órgano capaz de regenerarse y volver a crecer cuando partes del mismo son extirpadas o son dañadas. Sus funciones y procesos fisiológicos son múltiples. La mayor parte de estos principian o terminan en el hígado. Frecuentemente, se le describe como el órgano de la desintoxicación. El hígado tiene un buen número de funciones -docenas, sino es que cientos- que aún, las altas tecnologías de la medicina moderna no acaban de estudiar y definir. De acuerdo al Dr. </w:t>
+      </w:r>
+      <w:r>
+        <w:rPr>
+          <w:i/>
+          <w:iCs/>
+          <w:lang w:val="es-AR"/>
+        </w:rPr>
+        <w:t>Gerson</w:t>
+      </w:r>
+      <w:r>
+        <w:rPr>
+          <w:lang w:val="es-AR"/>
+        </w:rPr>
+        <w:t xml:space="preserve">, cada nueva generación de células hepáticas tarda cerca de cinco semanas para desarrollarse. El asumía que se requerían unas doce o quince generaciones de células para formar la totalidad del hígado. Especificaba que eran necesarios unos 18 meses para sanar completamente y restablecerse, aún en casos de pacientes con cánceres avanzados, y con </w:t>
+      </w:r>
+      <w:r>
+        <w:rPr>
+          <w:lang w:val="es-AR"/>
+        </w:rPr>
+        <w:t>él, la totalidad del organismo. Desafortunadamente, este modelo en la actualidad es</w:t>
+      </w:r>
+      <w:r>
+        <w:rPr>
+          <w:lang w:val="es-AR"/>
+        </w:rPr>
+        <w:t xml:space="preserve"> </w:t>
+      </w:r>
+      <w:r>
+        <w:rPr>
+          <w:lang w:val="es-AR"/>
+        </w:rPr>
+        <w:t xml:space="preserve">cuestionable, </w:t>
+      </w:r>
+      <w:r>
+        <w:rPr>
+          <w:lang w:val="es-AR"/>
+        </w:rPr>
+        <w:t>ya que,</w:t>
+      </w:r>
+      <w:r>
+        <w:rPr>
+          <w:lang w:val="es-AR"/>
+        </w:rPr>
+        <w:t xml:space="preserve"> en los últimos cincuenta años, y debido al deterioro del medio ambiente y de las fuentes alimenticias, las gentes se han visto cada vez más afectadas y lesionadas que en los días que el Dr. </w:t>
+      </w:r>
+      <w:r>
+        <w:rPr>
+          <w:i/>
+          <w:iCs/>
+          <w:lang w:val="es-AR"/>
+        </w:rPr>
+        <w:t>Gerson</w:t>
+      </w:r>
+      <w:r>
+        <w:rPr>
+          <w:lang w:val="es-AR"/>
+        </w:rPr>
+        <w:t xml:space="preserve"> los trataba. Lo que es más grave es que en la actualidad un mayor porcentaje de los pacientes que </w:t>
+      </w:r>
+      <w:r>
+        <w:rPr>
+          <w:lang w:val="es-AR"/>
+        </w:rPr>
+        <w:t>eligen</w:t>
+      </w:r>
+      <w:r>
+        <w:rPr>
+          <w:lang w:val="es-AR"/>
+        </w:rPr>
+        <w:t xml:space="preserve"> el programa </w:t>
+      </w:r>
+      <w:r>
+        <w:rPr>
+          <w:i/>
+          <w:iCs/>
+          <w:lang w:val="es-AR"/>
+        </w:rPr>
+        <w:t>Gerson</w:t>
+      </w:r>
+      <w:r>
+        <w:rPr>
+          <w:lang w:val="es-AR"/>
+        </w:rPr>
+        <w:t xml:space="preserve"> han sido tratados con quimioterapia, lo que significa un mayor daño a sus órganos y sistemas. En la actualidad nos lleva dos años -no dieciocho meses- para una buena recuperación. Los pacientes tratados con quimioterapia puede</w:t>
+      </w:r>
+      <w:r>
+        <w:rPr>
+          <w:lang w:val="es-AR"/>
+        </w:rPr>
+        <w:t>n</w:t>
+      </w:r>
+      <w:r>
+        <w:rPr>
+          <w:lang w:val="es-AR"/>
+        </w:rPr>
+        <w:t xml:space="preserve"> llevarnos aún más tiempo para desi</w:t>
+      </w:r>
+      <w:r>
+        <w:rPr>
+          <w:lang w:val="es-AR"/>
+        </w:rPr>
+        <w:t>n</w:t>
+      </w:r>
+      <w:r>
+        <w:rPr>
+          <w:lang w:val="es-AR"/>
+        </w:rPr>
+        <w:t>toxicarlos y sanarlos</w:t>
+      </w:r>
+    </w:p>
+    <w:p>
+      <w:pPr>
+        <w:rPr>
+          <w:lang w:val="es-AR"/>
+        </w:rPr>
+      </w:pPr>
+    </w:p>
+    <w:p>
+      <w:pPr>
+        <w:jc w:val="center"/>
+        <w:rPr>
+          <w:lang w:val="es-AR"/>
+        </w:rPr>
+      </w:pPr>
+      <w:r>
+        <w:rPr>
+          <w:lang w:val="es-AR"/>
+        </w:rPr>
+        <w:t>El Balance Mineral</w:t>
+      </w:r>
+    </w:p>
+    <w:p>
+      <w:pPr>
+        <w:rPr>
+          <w:lang w:val="es-AR"/>
+        </w:rPr>
+      </w:pPr>
+      <w:r>
+        <w:rPr>
+          <w:lang w:val="es-AR"/>
+        </w:rPr>
+        <w:t xml:space="preserve">En general, para mantener una buena función orgánica y una buena defensa corporal se necesitan unos cincuenta y dos minerales. Con el sistema </w:t>
+      </w:r>
+      <w:r>
+        <w:rPr>
+          <w:i/>
+          <w:iCs/>
+          <w:lang w:val="es-AR"/>
+        </w:rPr>
+        <w:t>Gerson</w:t>
+      </w:r>
+      <w:r>
+        <w:rPr>
+          <w:lang w:val="es-AR"/>
+        </w:rPr>
+        <w:t xml:space="preserve"> estos requerimientos son satisfechos en virtud de las generosas cantidades de jugos frescos y orgánicos derivados de suelos no contaminados. No obstante lo anterior, el Dr. </w:t>
+      </w:r>
+      <w:r>
+        <w:rPr>
+          <w:i/>
+          <w:iCs/>
+          <w:lang w:val="es-AR"/>
+        </w:rPr>
+        <w:t>Gerson</w:t>
+      </w:r>
+      <w:r>
+        <w:rPr>
+          <w:lang w:val="es-AR"/>
+        </w:rPr>
+        <w:t xml:space="preserve"> señalaba y </w:t>
+      </w:r>
+      <w:r>
+        <w:rPr>
+          <w:lang w:val="es-AR"/>
+        </w:rPr>
+        <w:t>reconocía</w:t>
+      </w:r>
+      <w:r>
+        <w:rPr>
+          <w:lang w:val="es-AR"/>
+        </w:rPr>
+        <w:t xml:space="preserve"> la importancia de un buen balance entre el sodio y el potasio corporal. En el curso de miles de años, el cuerpo humano se ha convertido en un “animal potasio”, demandando en su dieta un90% de potasio, contra un 10% de sodio -este porcentaje es aproximadamente el mismo que se encuentra en una dieta básica de vegetales orgánicos naturales y frescos- En estos días del presente, el promedio de las dietas se aleja mucho de estas proporciones; en su lugar, están sobrecargadas con sodio que el cuerpo necesita eliminar. El exceso de sodio actúa, descrito por Dixon y Web, como un </w:t>
+      </w:r>
+      <w:r>
+        <w:rPr>
+          <w:lang w:val="es-AR"/>
+        </w:rPr>
+        <w:t>inhibidor de las enzimas (6). Ha sido también demostrado que este exceso de sodio estimula el crecimiento tumoral y produce edema (7), reteniendo agua como mecanismo compensatorio.</w:t>
+      </w:r>
+    </w:p>
+    <w:p>
+      <w:pPr>
+        <w:rPr>
+          <w:lang w:val="es-AR"/>
+        </w:rPr>
+      </w:pPr>
+      <w:r>
+        <w:rPr>
+          <w:lang w:val="es-AR"/>
+        </w:rPr>
+        <w:t xml:space="preserve">Para remediar esta situación, el Dr. </w:t>
+      </w:r>
+      <w:r>
+        <w:rPr>
+          <w:i/>
+          <w:iCs/>
+          <w:lang w:val="es-AR"/>
+        </w:rPr>
+        <w:t>Gerson</w:t>
+      </w:r>
+      <w:r>
+        <w:rPr>
+          <w:lang w:val="es-AR"/>
+        </w:rPr>
+        <w:t xml:space="preserve"> utilizó grandes cantidades de potasio en la dieta de sus pacientes -hasta cuarenta cucharadas de té por día, de una solución al 10% durante las primeras dos o tres semanas, en adición de una dieta abundante en potasio-. El resultado de esto fue una reducción inmediata del edema, la ascitis y el dolor. El Dr. </w:t>
+      </w:r>
+      <w:r>
+        <w:rPr>
+          <w:i/>
+          <w:iCs/>
+          <w:lang w:val="es-AR"/>
+        </w:rPr>
+        <w:t>Gerson</w:t>
+      </w:r>
+      <w:r>
+        <w:rPr>
+          <w:lang w:val="es-AR"/>
+        </w:rPr>
+        <w:t xml:space="preserve"> notó que añadiendo otros minerales como magnesio, calcio o hierro alteraba el equilibrio electrolítico de los minerales, causando con esto lesiones varias. Su advertencia principal fue en el sentido de no añadir calcio en la dieta. Descubrió junto a su amigo el gran químico Rudolf Keller (8) que el calcio (Ca) pertenecía al grupo sodio (Na) de los minerales, y que estimulaba el crecimiento tumoral. Aun en casos de destrucción ósea avanzada por osteoporosis o metástasis óseas, el protocolo </w:t>
+      </w:r>
+      <w:r>
+        <w:rPr>
+          <w:i/>
+          <w:iCs/>
+          <w:lang w:val="es-AR"/>
+        </w:rPr>
+        <w:t>Gerson</w:t>
+      </w:r>
+      <w:r>
+        <w:rPr>
+          <w:lang w:val="es-AR"/>
+        </w:rPr>
+        <w:t>, con su nivel balanceado y elevado de minerales, fue capaz de promover la neoformación de material óseo normal.</w:t>
+      </w:r>
+      <w:r>
+        <w:rPr>
+          <w:lang w:val="es-AR"/>
+        </w:rPr>
+        <w:t xml:space="preserve"> En vista de esto, fue fácil cumplir con un buen balance mineral, requisito básico indispensable para recuperar defensas orgánicas y corporales.</w:t>
+      </w:r>
+    </w:p>
+    <w:p>
+      <w:pPr>
+        <w:rPr>
+          <w:lang w:val="es-AR"/>
+        </w:rPr>
+      </w:pPr>
+    </w:p>
+    <w:p>
+      <w:pPr>
+        <w:pStyle w:val="Referencias"/>
+        <w:rPr>
+          <w:lang w:val="es-AR"/>
+        </w:rPr>
+      </w:pPr>
+      <w:r>
+        <w:rPr>
+          <w:lang w:val="es-AR"/>
+        </w:rPr>
+        <w:t>Referencias (COMPLETAR)</w:t>
+      </w:r>
+    </w:p>
+    <w:p>
+      <w:pPr>
+        <w:pStyle w:val="Referencias"/>
+        <w:rPr>
+          <w:lang w:val="es-AR"/>
+        </w:rPr>
+      </w:pPr>
+    </w:p>
+    <w:p>
+      <w:pPr>
+        <w:spacing w:line="240" w:lineRule="auto"/>
+        <w:ind w:firstLine="0"/>
+        <w:jc w:val="left"/>
+        <w:rPr>
+          <w:lang w:val="es-AR"/>
+        </w:rPr>
+      </w:pPr>
+      <w:r>
+        <w:rPr>
+          <w:lang w:val="es-AR"/>
+        </w:rPr>
+        <w:br w:type="page"/>
+      </w:r>
+    </w:p>
+    <w:p>
+      <w:pPr>
+        <w:pStyle w:val="Ttulo3"/>
+        <w:rPr>
+          <w:lang w:val="es-AR"/>
+        </w:rPr>
+      </w:pPr>
+      <w:r>
+        <w:rPr>
+          <w:lang w:val="es-AR"/>
+        </w:rPr>
+        <w:t>CAPÍTULO 5</w:t>
+      </w:r>
+      <w:r>
+        <w:rPr>
+          <w:lang w:val="es-AR"/>
+        </w:rPr>
+        <w:br/>
+      </w:r>
+      <w:r>
+        <w:rPr>
+          <w:lang w:val="es-AR"/>
+        </w:rPr>
+        <w:br/>
+        <w:t>La Falla de las Defensas Orgánicas</w:t>
+      </w:r>
+    </w:p>
+    <w:p>
+      <w:pPr>
+        <w:rPr>
+          <w:lang w:val="es-AR"/>
+        </w:rPr>
+      </w:pPr>
+    </w:p>
+    <w:p>
+      <w:pPr>
+        <w:spacing w:line="240" w:lineRule="auto"/>
+        <w:rPr>
+          <w:lang w:val="es-AR"/>
+        </w:rPr>
+      </w:pPr>
+      <w:r>
+        <w:rPr>
+          <w:lang w:val="es-AR"/>
+        </w:rPr>
+        <w:t>En el capítulo previo exploramos las múltiples defensas orgánicas, las que bajo circunstancias ideales permiten establecer un equilibrio dinámico conocido como homeostasis. Sin embargo, si tomamos en cuenta el número de enfermedades existentes en el mundo desarrollado, veríamos que los sofisticados mecanismos de defensa que el organismo tiene a su disposición están fallando y el equilibrio dinámico señalado de sus funciones, llamado homeostasis, no puede asumirse como una garantía y realidad.</w:t>
+      </w:r>
+    </w:p>
+    <w:p>
+      <w:pPr>
+        <w:spacing w:line="240" w:lineRule="auto"/>
+        <w:rPr>
+          <w:lang w:val="es-AR"/>
+        </w:rPr>
+      </w:pPr>
+      <w:r>
+        <w:rPr>
+          <w:lang w:val="es-AR"/>
+        </w:rPr>
+        <w:t xml:space="preserve">El organismo humano ha evolucionado por millones de años formando con el resto de plantas, árboles y animales lo que viene siendo la naturaleza. Todo era parte de la misma naturaleza, y el medio ambiente que nos rodeaba era natural. Nuestro hábitat, alimentos y vivienda, todo, formaba parte de la misma naturaleza. Nuestros ancestros remotos tenían una vida más corta y difícil. Su evolución era </w:t>
+      </w:r>
+      <w:r>
+        <w:rPr>
+          <w:lang w:val="es-AR"/>
+        </w:rPr>
+        <w:t>lenta,</w:t>
+      </w:r>
+      <w:r>
+        <w:rPr>
+          <w:lang w:val="es-AR"/>
+        </w:rPr>
+        <w:t xml:space="preserve"> pero acababan adaptándose bien al mundo que les había tocado vivir; todo cambió con el advenimiento de lo que llamamos civilización. Estos cambios llegaron a ser realmente drásticos después de la revolución industrial, a finales del siglo XVIII, y sobre todo, muchos años más tarde, después de la II Guerra Mundial, cuando una segunda ola trajo aún más transformaciones radicales en nuestra manera de vivir, de nuestras rutinas de trabajo y, sobre todo -la más importante-, nuestra forma de comer. El enorme desarrollo de la agricultura comercial y la ilimitada expansión de la industria aliment</w:t>
+      </w:r>
+      <w:r>
+        <w:rPr>
+          <w:lang w:val="es-AR"/>
+        </w:rPr>
+        <w:t>icia vinieron a cambiar “nuestro pan de cada día” a un grado tal, que superó nuestro entendimiento; sin embargo -y este es nuestro punto principal-, el infinito complejo del organismo humano no ha tenido tiempo suficiente para adaptarse y ajustarse a estos cambios fundamentales; por lo tanto, sus defensas tampoco han logrado enfrentar los retos con la efectividad exigida y requerida. Nuestras defensas orgánicas continúan funcionando bien, pero, desafortunadamente, son traicionadas por las catástrofes modernas del aire y agua contaminada, el alimento alterado y los hábitos de salud quebrantados. Desgraciadamente, con cada nueva generación, estos errores, y estas fallas, son más prematuros. En el presente capítulo, revisaremos estas fallas en detalle.</w:t>
+      </w:r>
+    </w:p>
+    <w:p>
+      <w:pPr>
+        <w:spacing w:line="240" w:lineRule="auto"/>
+        <w:rPr>
+          <w:lang w:val="es-AR"/>
+        </w:rPr>
+      </w:pPr>
+    </w:p>
+    <w:p>
+      <w:pPr>
+        <w:spacing w:line="240" w:lineRule="auto"/>
+        <w:jc w:val="center"/>
+        <w:rPr>
+          <w:b/>
+          <w:bCs/>
+          <w:lang w:val="es-AR"/>
+        </w:rPr>
+      </w:pPr>
+      <w:r>
+        <w:rPr>
+          <w:b/>
+          <w:bCs/>
+          <w:lang w:val="es-AR"/>
+        </w:rPr>
+        <w:t>Agricultura Química</w:t>
+      </w:r>
+    </w:p>
+    <w:p>
+      <w:pPr>
+        <w:rPr>
+          <w:lang w:val="es-AR"/>
+        </w:rPr>
+      </w:pPr>
+      <w:r>
+        <w:rPr>
+          <w:lang w:val="es-AR"/>
+        </w:rPr>
+        <w:t>El uso de los abonos químicos artificiales ha ido aumentando progresivamente en la agricultura. En los últimos ciento cincuenta años está dañando y empobreciendo nuestro suelo, acabando los microorganismos necesarios para mantener sano el suelo y las plantas de las que</w:t>
+      </w:r>
+      <w:r>
+        <w:rPr>
+          <w:lang w:val="es-AR"/>
+        </w:rPr>
+        <w:t xml:space="preserve"> nuestras vidas dependen grandemente. La</w:t>
+      </w:r>
+      <w:r>
+        <w:rPr>
+          <w:lang w:val="es-AR"/>
+        </w:rPr>
+        <w:t>s</w:t>
+      </w:r>
+      <w:r>
+        <w:rPr>
+          <w:lang w:val="es-AR"/>
+        </w:rPr>
+        <w:t xml:space="preserve"> plantas son una parte importante de los animales y humanos. Su valor reducido nutricional tiene efectos nocivos incalculables. El Dr. </w:t>
+      </w:r>
+      <w:r>
+        <w:rPr>
+          <w:i/>
+          <w:iCs/>
+          <w:lang w:val="es-AR"/>
+        </w:rPr>
+        <w:t>Gerson</w:t>
+      </w:r>
+      <w:r>
+        <w:rPr>
+          <w:lang w:val="es-AR"/>
+        </w:rPr>
+        <w:t xml:space="preserve"> fue uno de los poco científicos visionarios que logró comprender que existe una relación directa entre deficiencias dietéticas y las enfermedades: “…entre los enfermos y nuestro suelo empobrecido”. Así lo escribió: “Hay un metabolismo externo e interno del que toda la vida depende; ambos están íntimamente unidos e interconectados entren sí; aún más, sus reservar son inagotables” (1). Una vez que las reservas del suelo se agotan, las plantas enferman y pierden muchas de sus defensas contra las plagas, hongos y muchos otros agentes tóxicos. Por esta última razón se han desarrollado muchos pesticidas, funguicidas y otros materiales tóxicos. Por supuesto, estos agroquímicos</w:t>
+      </w:r>
+      <w:r>
+        <w:rPr>
+          <w:lang w:val="es-AR"/>
+        </w:rPr>
+        <w:t xml:space="preserve"> son inocuos; no deben ocasionar ningún daño, siempre y cuando sean aplicados correctamente “como indicado”; desafortunadamente, esto no se lleva a efecto como está así indicado.</w:t>
+      </w:r>
+    </w:p>
+    <w:p>
+      <w:pPr>
+        <w:rPr>
+          <w:lang w:val="es-AR"/>
+        </w:rPr>
+      </w:pPr>
+      <w:r>
+        <w:rPr>
+          <w:lang w:val="es-AR"/>
+        </w:rPr>
+        <w:t xml:space="preserve">Los potentes pesticidas, especialmente, el DDT, diclorofenil tricloroetano, fue distribuido durante la II Guerra Mundial, alrededor del año 1943. Como fue reportado por el Dr. </w:t>
+      </w:r>
+      <w:r>
+        <w:rPr>
+          <w:i/>
+          <w:iCs/>
+          <w:lang w:val="es-AR"/>
+        </w:rPr>
+        <w:t>Gerson</w:t>
+      </w:r>
+      <w:r>
+        <w:rPr>
+          <w:lang w:val="es-AR"/>
+        </w:rPr>
+        <w:t xml:space="preserve"> en su libro (2), este material y otros materiales tóxicos fueron luego detectados en la carne, la leche, la mantequilla y, aún, en la leche materna. ¡dentro de los siguientes 18 meses! Subsecuentemente, llegó a ser plenamente conocido que estos agroquímicos estaban penetrando y contaminando, además de nuestro suelo y tierra, nuestra propia mesa. Estos hechos pueden observarse en varias áreas del estado de California, ya que la tierra </w:t>
+      </w:r>
+      <w:r>
+        <w:rPr>
+          <w:lang w:val="es-AR"/>
+        </w:rPr>
+        <w:t>está</w:t>
+      </w:r>
+      <w:r>
+        <w:rPr>
+          <w:lang w:val="es-AR"/>
+        </w:rPr>
+        <w:t xml:space="preserve"> siendo tratada cada año con inmensas cantidades de pesticidas. El agua y el suelo llegaron a niveles de toxicidad tan altos, que en algunas zonas se</w:t>
+      </w:r>
+      <w:r>
+        <w:rPr>
+          <w:lang w:val="es-AR"/>
+        </w:rPr>
+        <w:t xml:space="preserve"> presentaron casos frecuentes de cáncer primario del hígado (3) en los niños que jugaban en los campos.</w:t>
+      </w:r>
+    </w:p>
+    <w:p>
+      <w:pPr>
+        <w:rPr>
+          <w:lang w:val="es-AR"/>
+        </w:rPr>
+      </w:pPr>
+      <w:r>
+        <w:rPr>
+          <w:lang w:val="es-AR"/>
+        </w:rPr>
+        <w:t>Esta situación ha ido de mal en peor. Después de un tiempo de usar el DDT, los insectos desarrollaron sus propias resistencias, por lo que se usaron cada vez mayores cantidades de estas substancias, así como de nuevas substancias insecticidas, como el “Dieldrin”. Al mismo tiempo, pudo comprobarse que el organismo humano era incapaz de desarrollar resistencias a estos agentes tóxicos</w:t>
+      </w:r>
+      <w:r>
+        <w:rPr>
+          <w:lang w:val="es-AR"/>
+        </w:rPr>
+        <w:t>. Sus efectos, que son de por si dañinos en los adultos, en los embriones, bebés y niños pequeños, con sus delicados cuerpecitos en desarrollo, son una verdadera tragedia cuando aparecen los efectos nocivos en sus cuerpos en desarrollo. Es verdaderamente alarmante y sombrío que los padecimientos degenerativos crónicos que aparecían solo en las personas de edad aparezcan actualmente en los niños. Es por demás obvio que la incidencia del cáncer en la población ha aumentado considerablemente.</w:t>
+      </w:r>
+    </w:p>
+    <w:p>
+      <w:pPr>
+        <w:rPr>
+          <w:lang w:val="es-AR"/>
+        </w:rPr>
+      </w:pPr>
+      <w:r>
+        <w:rPr>
+          <w:lang w:val="es-AR"/>
+        </w:rPr>
+        <w:t xml:space="preserve">Para ilustrar la extensión y la velocidad de este incremento en cáncer, vale la pena recordar que, en 1937, cuando la familia </w:t>
+      </w:r>
+      <w:r>
+        <w:rPr>
+          <w:i/>
+          <w:iCs/>
+          <w:lang w:val="es-AR"/>
+        </w:rPr>
+        <w:t>Gerson</w:t>
+      </w:r>
+      <w:r>
+        <w:rPr>
+          <w:lang w:val="es-AR"/>
+        </w:rPr>
+        <w:t xml:space="preserve"> se había establecido recientemente en los Estados Unidos, se declaraba públicamente que una persona de cada 14 morirían de cáncer. En 1971, el presidente Nixon declaró la “Guerra al Cáncer”, asegurando a la gente </w:t>
+      </w:r>
+      <w:r>
+        <w:rPr>
+          <w:lang w:val="es-AR"/>
+        </w:rPr>
+        <w:t>que,</w:t>
+      </w:r>
+      <w:r>
+        <w:rPr>
+          <w:lang w:val="es-AR"/>
+        </w:rPr>
+        <w:t xml:space="preserve"> aumentando el dinero para investigación, el cáncer sería curado (4). En ese año, doscientos quince mil personas </w:t>
+      </w:r>
+      <w:r>
+        <w:rPr>
+          <w:lang w:val="es-AR"/>
+        </w:rPr>
+        <w:t>murieron</w:t>
+      </w:r>
+      <w:r>
+        <w:rPr>
+          <w:lang w:val="es-AR"/>
+        </w:rPr>
+        <w:t xml:space="preserve"> de cáncer (5). Veinticinco años más tarde, la reviste U. S. New and World Report publicó los resultados de una investigación, después de que fueron gastados veintinueve millones de dólares. En ese año, quinientos cincuenta y cinco mil pacientes morían de cáncer (6). La investigación había sido efectuada sobre substancias químicas y quimioterapia -y no sobre nutrición-. Como dato de interés, destacó que, en la actualidad, más de cada cinco personas, se espera que desarrollen cáncer (7), y de acuerdo a cálculos </w:t>
+      </w:r>
+      <w:r>
+        <w:rPr>
+          <w:lang w:val="es-AR"/>
+        </w:rPr>
+        <w:t>canadienses</w:t>
+      </w:r>
+      <w:r>
+        <w:rPr>
+          <w:lang w:val="es-AR"/>
+        </w:rPr>
+        <w:t xml:space="preserve"> (8), esta proporción está</w:t>
+      </w:r>
+      <w:r>
+        <w:rPr>
+          <w:lang w:val="es-AR"/>
+        </w:rPr>
+        <w:t xml:space="preserve"> aumentando en la dirección de dos a uno.</w:t>
+      </w:r>
+    </w:p>
+    <w:p>
+      <w:pPr>
+        <w:rPr>
+          <w:lang w:val="es-AR"/>
+        </w:rPr>
+      </w:pPr>
+      <w:r>
+        <w:rPr>
+          <w:lang w:val="es-AR"/>
+        </w:rPr>
+        <w:t>Conforme pasan los años, los efectos nocivos de los agroquímicos en los alimentos son cada vez más evidentes. Un estudio sueco (9) mostró evidencias en el sentido que el Linfoma de No Hodgkin (LNH) está relacionado con los pesticidas. Un estudio anterior, en 1981, había especificado que los herbicidas del grupo de los fenoles eran los responsables de esta situación (10). Otro herbicida señalado como responsable de este aumento en la frecuencia del LNH es el glifosato distribuido por Monsanto, bajo el nombre de RoundUp (B). Es alarmante que las semillas alteradas genéticamente, las producidas por Monsanto, estén dando origen a la generación de plantas más resistentes a los herbicidas (11). Un estudio anterior por el grupo de Suecia ha señalado a RoundUp como causantes de una variedad de linfomas del tipo “Linfocitos Vellosos” (Hairy Cell Lymphoma”) (12). En estudios experimentales, en animales, se ha llegado a concluir que los productos fabricados por RoundUp producen mutaciones genéticas y aberraciones cromosómicas (13).</w:t>
+      </w:r>
+    </w:p>
+    <w:p>
+      <w:pPr>
+        <w:rPr>
+          <w:lang w:val="es-AR"/>
+        </w:rPr>
+      </w:pPr>
+      <w:r>
+        <w:rPr>
+          <w:lang w:val="es-AR"/>
+        </w:rPr>
+        <w:t xml:space="preserve">Del pesticida DDE (diclorodifenildicloroetileno), un derivado del DDT, es bien conocido que interfiere con el desarrollo sexual masculino al desactivar la testosterona (14). En toda Europa, la fertilidad masculina -medida en base a conteo de espermatozoides- ha ido declinando (15). Por otra parte, estos mismos conteos en las poblaciones danesas son elevados por no estar expuestos a estos agroquímicos tóxicos (16). Igualmente, alarmante es el número de cánceres de mama entre las mujeres de todas las edades. Cada semana, en el </w:t>
+      </w:r>
+      <w:r>
+        <w:rPr>
+          <w:lang w:val="es-AR"/>
+        </w:rPr>
+        <w:t>Reino Unido (Inglaterra), doscientos cincuenta mujeres mueren de esta enfermedad (17) y,</w:t>
+      </w:r>
+      <w:r>
+        <w:rPr>
+          <w:lang w:val="es-AR"/>
+        </w:rPr>
+        <w:t xml:space="preserve"> </w:t>
+      </w:r>
+      <w:r>
+        <w:rPr>
+          <w:lang w:val="es-AR"/>
+        </w:rPr>
+        <w:t>por lo menos, ochocientos casos nuevos son diagnosticados (18). Desde luego que existen otros factores responsables de esta tendencia, pero los agroquímicos no pueden descontarse.</w:t>
+      </w:r>
+    </w:p>
+    <w:p>
+      <w:pPr>
+        <w:rPr>
+          <w:lang w:val="es-AR"/>
+        </w:rPr>
+      </w:pPr>
+      <w:r>
+        <w:rPr>
+          <w:lang w:val="es-AR"/>
+        </w:rPr>
+        <w:t>Por si no fuera suficiente con los problemas que originan los agroquímicos, la salud humana está enfrentando otra importante amenaza con el uso de los alimentos modificados genéticamente (GM). Precisamente, en esta área específica radica el problema que ha salido a la luz pública entre los intereses comerciales poderosos y la salud de la población, no obstante los mejores esfuerzos de la industria productora de alimentos GM-Monsanto para suprimir la información que cuestiona la seguridad de sus productos (19), acorde con la conducta seguida rutinariamente por los fabricantes de insistir en la seguridad de sus productos. Sin embargo, cualquier persona con una dieta ordinaria de tipo moderno estará consumiendo</w:t>
+      </w:r>
+      <w:r>
+        <w:rPr>
+          <w:lang w:val="es-AR"/>
+        </w:rPr>
+        <w:t xml:space="preserve">, quiéralo o no, los residuos de varias substancias tóxicas que viene en frutas y vegetales. </w:t>
+      </w:r>
+      <w:r>
+        <w:rPr>
+          <w:lang w:val="es-AR"/>
+        </w:rPr>
+        <w:t>Aun</w:t>
+      </w:r>
+      <w:r>
+        <w:rPr>
+          <w:lang w:val="es-AR"/>
+        </w:rPr>
+        <w:t xml:space="preserve"> así, nadie se ha dispuesto a investigar los efectos tóxicos acumulativos de este coctel tóxico.</w:t>
+      </w:r>
+    </w:p>
+    <w:p>
+      <w:pPr>
+        <w:rPr>
+          <w:lang w:val="es-AR"/>
+        </w:rPr>
+      </w:pPr>
+      <w:r>
+        <w:rPr>
+          <w:lang w:val="es-AR"/>
+        </w:rPr>
+        <w:t>El panorama es sombrío, pero no sin esperanzas. Desde el mero principio, y en los años recientes, permitiendo a los consumidores vivir con productos libres de venenos tóxicos. Alimentos orgánicos que son cultivados e</w:t>
+      </w:r>
+      <w:r>
+        <w:rPr>
+          <w:lang w:val="es-AR"/>
+        </w:rPr>
+        <w:t>n</w:t>
+      </w:r>
+      <w:r>
+        <w:rPr>
+          <w:lang w:val="es-AR"/>
+        </w:rPr>
+        <w:t xml:space="preserve"> suelos fertilizados con abonos naturales tradicionales, poseen todos los minerales, oligoelementos, enzimas y vitaminas requeridos para mantener una buena salud. Esta es la razón por la que, para sanar a los pacientes en el programa </w:t>
+      </w:r>
+      <w:r>
+        <w:rPr>
+          <w:i/>
+          <w:iCs/>
+          <w:lang w:val="es-AR"/>
+        </w:rPr>
+        <w:t>Gerson</w:t>
+      </w:r>
+      <w:r>
+        <w:rPr>
+          <w:lang w:val="es-AR"/>
+        </w:rPr>
+        <w:t>, se utilizan únicamente productos orgánicos.</w:t>
+      </w:r>
+    </w:p>
+    <w:p>
+      <w:pPr>
+        <w:rPr>
+          <w:lang w:val="es-AR"/>
+        </w:rPr>
+      </w:pPr>
+      <w:r>
+        <w:rPr>
+          <w:lang w:val="es-AR"/>
+        </w:rPr>
+        <w:t xml:space="preserve">De modo suficiente ha sido mencionado para mostrar el circulo vicioso en que caen las gentes promedio con las dietas modernas. A su debido tiempo, la gente que consume y vive con una alimentación rica en toxinas y pobre en nutrientes -especialmente los que consumen por facilidad los alimentos denominados como “fast food”, o alimentos chatarra en español- empiezan a sufrir dolores de cabeza, artritis, </w:t>
+      </w:r>
+      <w:r>
+        <w:rPr>
+          <w:lang w:val="es-AR"/>
+        </w:rPr>
+        <w:t>insomnio</w:t>
+      </w:r>
+      <w:r>
+        <w:rPr>
+          <w:lang w:val="es-AR"/>
+        </w:rPr>
+        <w:t xml:space="preserve">, depresión, gripes frecuentes, infecciones y problemas digestivos, por mencionar algunos. Estas personas, además, se automedican, adquieren sus medicinas en el mostrador de las farmacias, sus doctores les prescriben recetas con medicamentos para el dolor, pastillas para dormir, antidepresivos y otros medicamentes para aliviar sus síntomas, y no para corregir las causas reales de sus problemas de salud. Todos estos </w:t>
+      </w:r>
+      <w:r>
+        <w:rPr>
+          <w:lang w:val="es-AR"/>
+        </w:rPr>
+        <w:t>medicamentos</w:t>
+      </w:r>
+      <w:r>
+        <w:rPr>
+          <w:lang w:val="es-AR"/>
+        </w:rPr>
+        <w:t xml:space="preserve"> y drogas llegan a ser tóxicos, y si su uso es prolongado (20), las defensas orgánicas terminan por ceder y, </w:t>
+      </w:r>
+      <w:r>
+        <w:rPr>
+          <w:lang w:val="es-AR"/>
+        </w:rPr>
+        <w:t>eventualmente</w:t>
+      </w:r>
+      <w:r>
+        <w:rPr>
+          <w:lang w:val="es-AR"/>
+        </w:rPr>
+        <w:t>, por agotarse. La relación entre el suelo enfermo y el hombre y la mujer, también enfermos, se hace dolorosamente evidente.</w:t>
+      </w:r>
+    </w:p>
+    <w:p>
+      <w:pPr>
+        <w:rPr>
+          <w:lang w:val="es-AR"/>
+        </w:rPr>
+      </w:pPr>
+    </w:p>
+    <w:p>
+      <w:pPr>
+        <w:jc w:val="center"/>
+        <w:rPr>
+          <w:b/>
+          <w:bCs/>
+          <w:lang w:val="es-AR"/>
+        </w:rPr>
+      </w:pPr>
+      <w:r>
+        <w:rPr>
+          <w:b/>
+          <w:bCs/>
+          <w:lang w:val="es-AR"/>
+        </w:rPr>
+        <w:t>Medicamentos y Drogas</w:t>
+      </w:r>
+    </w:p>
+    <w:p>
+      <w:pPr>
+        <w:rPr>
+          <w:lang w:val="es-AR"/>
+        </w:rPr>
+      </w:pPr>
+    </w:p>
+    <w:p>
+      <w:pPr>
+        <w:pStyle w:val="Citacentrada"/>
+      </w:pPr>
+      <w:r>
+        <w:t xml:space="preserve">Uno de los primeros deberes del médico es educar a las masas a no tomar medicinas, </w:t>
+      </w:r>
+    </w:p>
+    <w:p>
+      <w:pPr>
+        <w:pStyle w:val="Citacentrada"/>
+      </w:pPr>
+      <w:r>
+        <w:t>Sir William Osler, 1849-1919; historiador médico, llamado “El Médico más influyente de su época</w:t>
+      </w:r>
+      <w:r>
+        <w:t>”</w:t>
+      </w:r>
+    </w:p>
+    <w:p>
+      <w:pPr>
+        <w:rPr>
+          <w:lang w:val="es-AR"/>
+        </w:rPr>
+      </w:pPr>
+    </w:p>
+    <w:p>
+      <w:pPr>
+        <w:pStyle w:val="Citacentrada"/>
+      </w:pPr>
+      <w:r>
+        <w:t>La mitad de las medicinas modernas podrían muy bien tirarse por la ventana, solo que los pájaros podrían comérselas.</w:t>
+      </w:r>
+    </w:p>
+    <w:p>
+      <w:pPr>
+        <w:pStyle w:val="Citacentrada"/>
+      </w:pPr>
+      <w:r>
+        <w:t>Dr. M. H. Fischer. MD</w:t>
+      </w:r>
+    </w:p>
+    <w:p>
+      <w:pPr>
+        <w:rPr>
+          <w:lang w:val="es-AR"/>
+        </w:rPr>
+      </w:pPr>
+    </w:p>
+    <w:p>
+      <w:pPr>
+        <w:rPr>
+          <w:lang w:val="es-AR"/>
+        </w:rPr>
+      </w:pPr>
+      <w:r>
+        <w:rPr>
+          <w:lang w:val="es-AR"/>
+        </w:rPr>
+        <w:t>“Una píldora para cada enfermedad”</w:t>
+      </w:r>
+      <w:r>
+        <w:rPr>
+          <w:lang w:val="es-AR"/>
+        </w:rPr>
+        <w:t xml:space="preserve"> define la confianza extrema de los medicamentos en </w:t>
+      </w:r>
+      <w:r>
+        <w:rPr>
+          <w:lang w:val="es-AR"/>
+        </w:rPr>
+        <w:t>nuestros estilos</w:t>
+      </w:r>
+      <w:r>
+        <w:rPr>
+          <w:lang w:val="es-AR"/>
+        </w:rPr>
+        <w:t xml:space="preserve"> de vida actual. Una solo tiene que prender la televisión para oír una promoción sin fin de los últimos medicamentos para curar todas las enfermedades. Invariablemente, se minimizan y desvirtuarán los efectos nocivos adversos. La negación de los riesgos inherentes al uso de estas medicinas no siempre pasa desapercibida. Basta el escándalo que se desató al final del 2004 acerca del medicamente VIOXX (21), fabricado y puesto al mercado por el laboratorio Merck ¬ Co., Inc. Inicialmente, este laboratorio admitió públicamente que aproximadamente dieciséis mil personas habían muerto en el mundo -en los 2 o 3 años previos- por los efectos nocivos adversos de este medicamente, anunciando al mismo tiempo que ya había sido retirado del mercado. Es un hecho que los laboratorios Merck habían publicado los riesgos para la vida, derivados de esta medicina, en el “Physician Desk Reference” (PDR) (22)</w:t>
+      </w:r>
+      <w:r>
+        <w:rPr>
+          <w:lang w:val="es-AR"/>
+        </w:rPr>
+        <w:t>. Como los reclamos se extendieron, Merck se vio obligado a admitir</w:t>
+      </w:r>
+      <w:r>
+        <w:rPr>
+          <w:lang w:val="es-AR"/>
+        </w:rPr>
+        <w:t xml:space="preserve"> que en realidad cincuenta y cinco mil pacientes eran los que habían fallecido como consecuencia de los efectos indeseables de este medicamento, que se utiliza para aliviar los síntomas inflamatorios y el dolor de la artritis. Lo realmente escandaloso e increíble fue que la “Administración de Alimentos y Drogas de los Estados Unidos” (“U.S. Food and Drug Administration”) (FDA) invitó a los laboratorios Merck a que colocara de nuevo este fatal medicamente en el mercado, alegando que sus beneficios excedían los riesgos propios del medicamente (23); otro medicamente utilizado en exceso y muy conocido por el público es el “Ritalin” (R), frecuentemente recetado para niños hiperactivos y con déficit de atención. El PDR, o Referencia Médica de Escritorio para Medicinas, que enlista y describe todas las medicinas disponibles en los Estados Unidos, especifica claramente que no debe usarse en niños menores de 6 años, mencionando los efectos adversos indeseables como suspensión del crecimiento, pérdida del apetito, dolor abdominal y dificultades visuales (24). No se mencionan los muchos casos documentados de suicidios y asesinatos no provocados de jóvenes que tomaban el Ritalin (25). A pesar de todas estas advertencias, y de su alta capacidad de adicción, así como sus efectos adversos, el medicamente se continúa utilizando sin ninguna restricción. El Dr. Meter R. Breggin, </w:t>
+      </w:r>
+      <w:r>
+        <w:rPr>
+          <w:lang w:val="es-AR"/>
+        </w:rPr>
+        <w:t>director</w:t>
+      </w:r>
+      <w:r>
+        <w:rPr>
+          <w:lang w:val="es-AR"/>
+        </w:rPr>
+        <w:t xml:space="preserve"> del Centro Internacional de Estudios Psiquiátricos y Psicológicos, ha pulicado su libro titulado “Talking Back Ritalin” (“Hablando de Nuevo Ritalin”)</w:t>
+      </w:r>
+      <w:r>
+        <w:rPr>
+          <w:lang w:val="es-AR"/>
+        </w:rPr>
+        <w:t xml:space="preserve">, donde hace mención de los múltiples estudios publicados en relación a los efectos nocivos de este medicamente, y, </w:t>
+      </w:r>
+      <w:r>
+        <w:rPr>
+          <w:lang w:val="es-AR"/>
+        </w:rPr>
+        <w:t>aun</w:t>
+      </w:r>
+      <w:r>
+        <w:rPr>
+          <w:lang w:val="es-AR"/>
+        </w:rPr>
+        <w:t xml:space="preserve"> así, inexplicablemente, estos estudios son ignorados por los médicos y público en general. El mismo autor declara: “Ritalin no corrige los desequilibrios bioquímicos de los pacientes, más bien los causa”. Existen por otra parte datos que señalan los daños permanentes en el cerebro y sus funciones, de los niños que toman este medicamento (26). No es posible calcular, ni siquiera imaginar, los efectos desastrosos sobre la totalidad del daño en estos organismos en proceso de su desarrollo, ni de sus mecanismos de defensa todavía inmaduros. Durante el tiempo de este escrito, más de 5 millones de niños norteamericanos están tomando Ritalin (27). ¿Nos preguntamos cuál irá a ser su estado de salud en 15 años? (Véase “Hiperactividad”, en el Capítulo 6. “Enfermedades de la Civilización Moderna”).</w:t>
+      </w:r>
+    </w:p>
+    <w:p>
+      <w:pPr>
+        <w:spacing w:line="240" w:lineRule="auto"/>
+        <w:rPr>
+          <w:lang w:val="es-AR"/>
+        </w:rPr>
+      </w:pPr>
+      <w:r>
+        <w:rPr>
+          <w:lang w:val="es-AR"/>
+        </w:rPr>
+        <w:t xml:space="preserve">Al observar el abuso de los medicamentos se da cuenta uno, en forma muy general, que tanto los médicos como sus pacientes, solo se preocupan de controlar los síntomas de sus enfermedades, por lo menos durante un tiempo determinado. No llegan a sanar ni resuelven las causas reales de la enfermedad, ni del dolor, ni de la disfunción de sus órganos. El problema continúa, y aún puede empeorar, enmascarando y ocultando el diagnóstico. Partiendo del hecho de que el cuerpo humano es una totalidad indivisible, la toxicidad de los medicamentos viene afectando no solo al hígado -el corazón, los pulmones, los riñones y el aparato digestivo- y a todos los órganos, en mayor o menor grado, así como al sistema total de defensas de todo el organismo; en razón que, virtualmente, todas las medicinas son tóxicas (28), es aconsejable que los pacientes en el programa </w:t>
+      </w:r>
+      <w:r>
+        <w:rPr>
+          <w:i/>
+          <w:iCs/>
+          <w:lang w:val="es-AR"/>
+        </w:rPr>
+        <w:t>Gerson</w:t>
+      </w:r>
+      <w:r>
+        <w:rPr>
+          <w:lang w:val="es-AR"/>
+        </w:rPr>
+        <w:t xml:space="preserve"> no tomen ningún medicamente. Sin embargo, los antibióticos en determinadas circunstancias son una excepción. No obstante que su abuso, al hacerlo en forma indiscriminada, puede debilitar el sistema inmune y por</w:t>
+      </w:r>
+      <w:r>
+        <w:rPr>
+          <w:lang w:val="es-AR"/>
+        </w:rPr>
+        <w:t xml:space="preserve"> otra parte, reforzar el sistema de resistencias a estos antibióticos de las bacterias, pueden en casos bien seleccionados ser de beneficio a los pacientes en el programa </w:t>
+      </w:r>
+      <w:r>
+        <w:rPr>
+          <w:i/>
+          <w:iCs/>
+          <w:lang w:val="es-AR"/>
+        </w:rPr>
+        <w:t>Gerson</w:t>
+      </w:r>
+      <w:r>
+        <w:rPr>
+          <w:lang w:val="es-AR"/>
+        </w:rPr>
+        <w:t>. Al mismo tiempo, debemos recordar que el paciente con cáncer tiene un sistema inmunológico de baja respuesta. ¡o de otra manera no tendría cáncer!</w:t>
+      </w:r>
+    </w:p>
+    <w:p>
+      <w:pPr>
+        <w:spacing w:line="240" w:lineRule="auto"/>
+        <w:rPr>
+          <w:lang w:val="es-AR"/>
+        </w:rPr>
+      </w:pPr>
+      <w:r>
+        <w:rPr>
+          <w:lang w:val="es-AR"/>
+        </w:rPr>
+        <w:t xml:space="preserve">Ya que el sistema inmunológico no puede restablecerse en unas pocas semanas o meses (puede llevar de 9 a 12 meses), en casos de una infección aguda los antibióticos son necesarios. Para los trabajos dentales, el uso de antibióticos prescritos es respetado. Los antibióticos son utilizados en casos de resfríos y gripe. Es claro que los antibióticos no </w:t>
+      </w:r>
+      <w:r>
+        <w:rPr>
+          <w:lang w:val="es-AR"/>
+        </w:rPr>
+        <w:t>a</w:t>
+      </w:r>
+      <w:r>
+        <w:rPr>
+          <w:lang w:val="es-AR"/>
+        </w:rPr>
+        <w:t xml:space="preserve">ctúan sobre los virus, sin embargo, sí ayudan a controlar las infecciones por bacterias oportunistas que complican los estados virales en los enfermos debilitados. Los antibióticos menos tóxicos son los utilizados, como la penicilina, a menos que sean alérgicos. El uso de los antibióticos es específico de </w:t>
+      </w:r>
+      <w:r>
+        <w:rPr>
+          <w:lang w:val="es-AR"/>
+        </w:rPr>
+        <w:t>acuerdo a la bacteria y su resistencia al antibiótico seleccionado. En todos los casos, la efectividad del antibiótico deberá ser reforzada -sin aumentar la dosis- tomando 500 miligramos de aspirina y 50ml de niacina.</w:t>
+      </w:r>
+    </w:p>
+    <w:p>
+      <w:pPr>
+        <w:spacing w:line="240" w:lineRule="auto"/>
+        <w:rPr>
+          <w:lang w:val="es-AR"/>
+        </w:rPr>
+      </w:pPr>
+      <w:r>
+        <w:rPr>
+          <w:lang w:val="es-AR"/>
+        </w:rPr>
+        <w:t>Una vez que entendemos de los serios daños al organismo, causados por el abuso de los medicamentos, es fácil y claro entender que las llamadas drogas recreacionales son una amenaza real. Usadas por los jóvenes -y no solo por los jóvenes- las gentes las usan como si fueran dulces. Estas drogas son realmente drogas que causan adicciones y materialmente destruyen vidas. Encima de todos los productos nocivos que integran un estilo de vida, estas drogas, o medicamentos, tomadas en cualquiera de sus formas por motivos recreativos, o por sentirse integrados al mundo moderno de los jóvenes, terminan por colapsar, además de sus defensas orgánicas, muchas veces la totalidad de sus vidas.</w:t>
+      </w:r>
+    </w:p>
+    <w:p>
+      <w:pPr>
+        <w:spacing w:line="240" w:lineRule="auto"/>
+        <w:rPr>
+          <w:lang w:val="es-AR"/>
+        </w:rPr>
+      </w:pPr>
+    </w:p>
+    <w:p>
+      <w:pPr>
+        <w:spacing w:line="240" w:lineRule="auto"/>
+        <w:rPr>
+          <w:lang w:val="es-AR"/>
+        </w:rPr>
+      </w:pPr>
+    </w:p>
+    <w:p>
+      <w:pPr>
+        <w:spacing w:line="240" w:lineRule="auto"/>
+        <w:jc w:val="center"/>
+        <w:rPr>
+          <w:b/>
+          <w:bCs/>
+          <w:lang w:val="es-AR"/>
+        </w:rPr>
+      </w:pPr>
+      <w:r>
+        <w:rPr>
+          <w:b/>
+          <w:bCs/>
+          <w:lang w:val="es-AR"/>
+        </w:rPr>
+        <w:t>Aditivos En Los Alimentos</w:t>
+      </w:r>
+    </w:p>
+    <w:p>
+      <w:pPr>
+        <w:rPr>
+          <w:lang w:val="es-AR"/>
+        </w:rPr>
+      </w:pPr>
+      <w:r>
+        <w:rPr>
+          <w:lang w:val="es-AR"/>
+        </w:rPr>
+        <w:t xml:space="preserve">Una de las formas de comer más saludable sería la llamada </w:t>
+      </w:r>
+      <w:r>
+        <w:rPr>
+          <w:i/>
+          <w:iCs/>
+          <w:lang w:val="es-AR"/>
+        </w:rPr>
+        <w:t>“Dieta de la Edad de Piedra”</w:t>
+      </w:r>
+      <w:r>
+        <w:rPr>
+          <w:lang w:val="es-AR"/>
+        </w:rPr>
+        <w:t xml:space="preserve">, que estipula: </w:t>
+      </w:r>
+      <w:r>
+        <w:rPr>
+          <w:i/>
+          <w:iCs/>
+          <w:lang w:val="es-AR"/>
+        </w:rPr>
+        <w:t>“Consuma solo alimentos en los que nada se ha extraído ni nada se ha agregado, y que se descompusiera si no se usara inmediatamente”</w:t>
+      </w:r>
+      <w:r>
+        <w:rPr>
+          <w:lang w:val="es-AR"/>
+        </w:rPr>
+        <w:t xml:space="preserve"> (29), cosa que, naturalmente, sería muy difícil, sino, imposible. Sería en verdad extremadamente difícil conseguir este tipo de alimento en cualquier mercado del mundo. Lo que ordinariamente se encuentra en los templos de la industria alimenticia es precisamente lo contrario: El uso universal de los aditivos en los alimentos, cuyo número actual es de unos cuatro mil (30). La razón principal de su existencia, en la industria alimenticia, es que al alimento tenga un mejor aspecto, que se vea bien y que, a pesar de tener menos valores nutritivos, pueda durar más tiempo en las vitrinas y estantes de los mercados, para generar más ganancias a sus intereses. La química de los alimentos se </w:t>
+      </w:r>
+      <w:r>
+        <w:rPr>
+          <w:lang w:val="es-AR"/>
+        </w:rPr>
+        <w:t>desarrolló</w:t>
+      </w:r>
+      <w:r>
+        <w:rPr>
+          <w:lang w:val="es-AR"/>
+        </w:rPr>
+        <w:t xml:space="preserve"> en forma tal que es capaz de imita cualquier sabor o aroma. Lo que es incapaz de hacer es engañar al organismo humano, y que este responda a estos falsos artículos alimenticios como si fueran auténticos, </w:t>
+      </w:r>
+      <w:r>
+        <w:rPr>
+          <w:lang w:val="es-AR"/>
+        </w:rPr>
+        <w:t>entregando</w:t>
+      </w:r>
+      <w:r>
+        <w:rPr>
+          <w:lang w:val="es-AR"/>
+        </w:rPr>
+        <w:t xml:space="preserve"> en su lugar substancias químicas tóxicas y exentas de nutrientes esenciales; los aditivos más usuales incluyen nitrito de sodio, sacarina, cafeína, substitutos de la grasa (olestra), colorantes artificiales y saborizantes, antioxidanten, emulsificadores, intensificadores de sabor, aspartatos, grasas sintéticas</w:t>
+      </w:r>
+      <w:r>
+        <w:rPr>
+          <w:lang w:val="es-AR"/>
+        </w:rPr>
+        <w:t xml:space="preserve"> y glutamatos de sodio, además de cantidades no saludables de azúcar, sal y grasa. Todo esto puede inducir y causar gran número de reacciones alérgicas, así como fatiga, problemas de conducta, cambios de humor, y, después de su uso prolongado, pueden también conducir a trastornos cardiacos y, aún, cáncer.</w:t>
+      </w:r>
+    </w:p>
+    <w:p>
+      <w:pPr>
+        <w:rPr>
+          <w:lang w:val="es-AR"/>
+        </w:rPr>
+      </w:pPr>
+    </w:p>
+    <w:p>
+      <w:pPr>
+        <w:jc w:val="center"/>
+        <w:rPr>
+          <w:b/>
+          <w:bCs/>
+          <w:lang w:val="es-AR"/>
+        </w:rPr>
+      </w:pPr>
+      <w:r>
+        <w:rPr>
+          <w:b/>
+          <w:bCs/>
+          <w:lang w:val="es-AR"/>
+        </w:rPr>
+        <w:t>Aspartatos</w:t>
+      </w:r>
+    </w:p>
+    <w:p>
+      <w:pPr>
+        <w:rPr>
+          <w:lang w:val="es-AR"/>
+        </w:rPr>
+      </w:pPr>
+      <w:r>
+        <w:rPr>
+          <w:lang w:val="es-AR"/>
+        </w:rPr>
+        <w:t>Aspartatos —</w:t>
+      </w:r>
+      <w:r>
+        <w:rPr>
+          <w:lang w:val="es-AR"/>
+        </w:rPr>
+        <w:t>vendidos como NutraSweet</w:t>
+      </w:r>
+      <w:r>
+        <w:rPr>
+          <w:lang w:val="es-AR"/>
+        </w:rPr>
+        <w:sym w:font="Symbol" w:char="F0D2"/>
+      </w:r>
+      <w:r>
+        <w:rPr>
+          <w:lang w:val="es-AR"/>
+        </w:rPr>
+        <w:t xml:space="preserve"> , Spoonful</w:t>
+      </w:r>
+      <w:r>
+        <w:rPr>
+          <w:lang w:val="es-AR"/>
+        </w:rPr>
+        <w:sym w:font="Symbol" w:char="F0D2"/>
+      </w:r>
+      <w:r>
+        <w:rPr>
+          <w:lang w:val="es-AR"/>
+        </w:rPr>
+        <w:t xml:space="preserve"> y Canderel</w:t>
+      </w:r>
+      <w:r>
+        <w:rPr>
+          <w:lang w:val="es-AR"/>
+        </w:rPr>
+        <w:sym w:font="Symbol" w:char="F0D2"/>
+      </w:r>
+      <w:r>
+        <w:rPr>
+          <w:lang w:val="es-AR"/>
+        </w:rPr>
+        <w:t xml:space="preserve"> —, merecen una considerada crítica especial, porque se encuentran presentes en más de cinco mil artículos (31), que incluyen bebidas </w:t>
+      </w:r>
+      <w:r>
+        <w:rPr>
+          <w:lang w:val="es-AR"/>
+        </w:rPr>
+        <w:t>efervescentes</w:t>
+      </w:r>
+      <w:r>
+        <w:rPr>
+          <w:lang w:val="es-AR"/>
+        </w:rPr>
+        <w:t>, jamón, cereales para desayunar, vitaminas, suplementos alimenticios y dietas y alimentos para diabéticos. No contienen calorías y, por lo tanto, son atractivos para los interesados en conservar y perder peso, así como para personas con mala dentadura. Después de su descubrimiento como medicamento antiulceroso, en los Estados Unidos la “FDA” (Administración Federal de Drogas y Medicamentos) se rehusó a aceptarlos por ocho años, considerándolos inseguros para consumo humano (32). Sin embargo, después de años de insistir y presionar en diferentes formas, lograron su aprobación a principios de los ochentas. A pesar de las advertencias de diferentes científicos (33), los aspartatos recibieron la aprobación oficial de la “FDA” como aditivos en los alimentos.</w:t>
+      </w:r>
+    </w:p>
+    <w:p>
+      <w:pPr>
+        <w:rPr>
+          <w:lang w:val="es-AR"/>
+        </w:rPr>
+      </w:pPr>
+      <w:r>
+        <w:rPr>
+          <w:lang w:val="es-AR"/>
+        </w:rPr>
+        <w:t>Los aspartatos contienen por lo menos seis substancias químicas, incluyendo el metanol (alcohol de madera), un veneno con propiedades acumulativas que se convierte en formaldehido, conocido agente carcinógeno (34). El “DKP” (diquetopipiperazina), que en estudios experimentales en animales ha producido tumores cerebrales (35) y la fenil-alanina, que origina problemas neurológicos graves (36); en cuánto sus méritos que ayudan a las personas a perder peso, el número de personas obesas, que están llegando a proporciones epidémicas en los EE.UU. y en el Reino Unido, contradice esta aseveración última</w:t>
+      </w:r>
+      <w:r>
+        <w:rPr>
+          <w:lang w:val="es-AR"/>
+        </w:rPr>
+        <w:t>.</w:t>
+      </w:r>
+    </w:p>
+    <w:p>
+      <w:pPr>
+        <w:rPr>
+          <w:lang w:val="es-AR"/>
+        </w:rPr>
+      </w:pPr>
+      <w:r>
+        <w:rPr>
+          <w:lang w:val="es-AR"/>
+        </w:rPr>
+        <w:t xml:space="preserve">Es un hecho por demás alarmante en los consumidores a gran escala de aspartatos, como por ejemplo, los consumidores de sodas de dieta, es que llegan a presentar problemas de salud que imitan a padecimientos como esclerosis múltiple, depresión, diabetes, linfomas, artritis, enfermedad de Alzheimer, ataques de pánico, convulsiones epilépticas, enfermedad de Parkinson e hipotiroidismo. Un </w:t>
+      </w:r>
+      <w:r>
+        <w:rPr>
+          <w:lang w:val="es-AR"/>
+        </w:rPr>
+        <w:t>especialista</w:t>
+      </w:r>
+      <w:r>
+        <w:rPr>
+          <w:lang w:val="es-AR"/>
+        </w:rPr>
+        <w:t xml:space="preserve"> en Diabetes, el Dr. H. J. Roberts del Instituto de Investigaciones de Palm Beach, ha acuñado la frase de “enfermedad de aspartato” para cubrir las múltiples patologías de sus pacientes (37). Cerca de dos terceras partes (2/3) de sus pacientes mejoran tan pronto como los aspartatos son retirados de sus dietas.</w:t>
+      </w:r>
+    </w:p>
+    <w:p>
+      <w:pPr>
+        <w:rPr>
+          <w:lang w:val="es-AR"/>
+        </w:rPr>
+      </w:pPr>
+    </w:p>
+    <w:p>
+      <w:pPr>
+        <w:jc w:val="center"/>
+        <w:rPr>
+          <w:b/>
+          <w:bCs/>
+          <w:lang w:val="es-AR"/>
+        </w:rPr>
+      </w:pPr>
+    </w:p>
+    <w:p>
+      <w:pPr>
+        <w:jc w:val="center"/>
+        <w:rPr>
+          <w:b/>
+          <w:bCs/>
+          <w:lang w:val="es-AR"/>
+        </w:rPr>
+      </w:pPr>
+      <w:r>
+        <w:rPr>
+          <w:b/>
+          <w:bCs/>
+          <w:lang w:val="es-AR"/>
+        </w:rPr>
+        <w:t>Glutamato Monosódico</w:t>
+      </w:r>
+    </w:p>
+    <w:p>
+      <w:pPr>
+        <w:rPr>
+          <w:lang w:val="es-AR"/>
+        </w:rPr>
+      </w:pPr>
+      <w:r>
+        <w:rPr>
+          <w:lang w:val="es-AR"/>
+        </w:rPr>
+        <w:t xml:space="preserve">El saborizante glutamato monosódico (G.M.S.), que es sin sabor por si mismo, fue desarrollado por un químico japonés en 1907. En su forma original, era un derivado de un aminoácido natural llamado glutamato, una sustancia muy común que podría encontrarse en cada una de las especies de plantas y animales. Eventualmente, en manos de “G.M.S.”, logró que la incorporaran en casi todos los alimentos que producían —sopas, salsas, ensaladas, aderezos para ensaladas, comidas congeladas y comidas rápidas de muchísimos restaurantes de todas partes del mundo—. (En sus etiquetas frecuentemente se disfrazan con el nombre de “proteicas </w:t>
+      </w:r>
+      <w:r>
+        <w:rPr>
+          <w:lang w:val="es-AR"/>
+        </w:rPr>
+        <w:t>vegetales hidrolizados</w:t>
+      </w:r>
+      <w:r>
+        <w:rPr>
+          <w:lang w:val="es-AR"/>
+        </w:rPr>
+        <w:t>”.</w:t>
+      </w:r>
+    </w:p>
+    <w:p>
+      <w:pPr>
+        <w:rPr>
+          <w:lang w:val="es-AR"/>
+        </w:rPr>
+      </w:pPr>
+      <w:r>
+        <w:rPr>
+          <w:lang w:val="es-AR"/>
+        </w:rPr>
+        <w:t>La razón del uso abundante del G.M.S. fue debida al descubrimiento por John E. Er</w:t>
+      </w:r>
+      <w:r>
+        <w:rPr>
+          <w:lang w:val="es-AR"/>
+        </w:rPr>
+        <w:t>p</w:t>
+      </w:r>
+      <w:r>
+        <w:rPr>
+          <w:lang w:val="es-AR"/>
+        </w:rPr>
+        <w:t>, un asistente investigador de la Universidad de Waterloo, en Ontario, Canadá, cuando notó que las ratas y ratones utilizadas para estudios experimentales en animales obesos subían de peso cuando eran inyectadas al nacer con G.M.S. (38). De otra manera, bajo circunstancias naturales, ningún roedor llegó a engordar. Solamente llegaban a la obesidad estos animales, cuando, inyectados con G.M.S., se triplicaba la cantidad de insulina que se elaboraba en sus páncreas. Una vez que engordaban eran conocidas como “ratas tratadas con G.M.S.”. Además de etas razones, el glutamato monosódico es agregado a los alimentos por sus efectos que causan adicción. Desde el año de 1978 fueron científicamente comprobados sus efectos de adicción (39) y los mismos productores de esta sustancia admitieron abiertamente que el propósito del glutamato en los alimentos era para obligar a que la gente comiera más (40). Esta substancia química es en gran parte</w:t>
+      </w:r>
+      <w:r>
+        <w:rPr>
+          <w:lang w:val="es-AR"/>
+        </w:rPr>
+        <w:t xml:space="preserve"> responsable de lo que llegado a llamarse una epidemia de obesidad. Una cantidad enorme de personas padece de los efectos indeseables y adversos del glutamato monosódico, que incluyen: cefaleas, palpitaciones, náuseas, vómitos, dolores torácicos, somnolencia, dolores en la cara y astenia. Algunos de estos efectos adversos son referidos como “el síndrome del restaurante chino”.</w:t>
+      </w:r>
+    </w:p>
+    <w:p>
+      <w:pPr>
+        <w:rPr>
+          <w:lang w:val="es-AR"/>
+        </w:rPr>
+      </w:pPr>
+      <w:r>
+        <w:rPr>
+          <w:lang w:val="es-AR"/>
+        </w:rPr>
+        <w:t>John E. Erp resume estos datos en su libro “The S</w:t>
+      </w:r>
+      <w:r>
+        <w:rPr>
+          <w:lang w:val="es-AR"/>
+        </w:rPr>
+        <w:t>l</w:t>
+      </w:r>
+      <w:r>
+        <w:rPr>
+          <w:lang w:val="es-AR"/>
+        </w:rPr>
+        <w:t>ow Poisoning of America” (“El</w:t>
+      </w:r>
+      <w:r>
+        <w:rPr>
+          <w:lang w:val="es-AR"/>
+        </w:rPr>
+        <w:t xml:space="preserve"> Lento Envenenamiento de América”). En este libro se describen los efectos nocivos de los aditivos en los alimentos. A pesar de los peligros a la salud de esta sustancia química, la FDA (Agencia Federal de Drogas y Medicamentos), por décadas, no se ha preocupado de poner límites en la cantidad de glutamato monosódico que puede añadirse a los alimentos.</w:t>
+      </w:r>
+    </w:p>
+    <w:p>
+      <w:pPr>
+        <w:rPr>
+          <w:lang w:val="es-AR"/>
+        </w:rPr>
+      </w:pPr>
+    </w:p>
+    <w:p>
+      <w:pPr>
+        <w:rPr>
+          <w:lang w:val="es-AR"/>
+        </w:rPr>
+      </w:pPr>
+    </w:p>
+    <w:p>
+      <w:pPr>
+        <w:jc w:val="center"/>
+        <w:rPr>
+          <w:b/>
+          <w:bCs/>
+          <w:lang w:val="pt-BR"/>
+        </w:rPr>
+      </w:pPr>
+      <w:r>
+        <w:rPr>
+          <w:b/>
+          <w:bCs/>
+          <w:lang w:val="pt-BR"/>
+        </w:rPr>
+        <w:t>Alimentos Alterados</w:t>
+      </w:r>
+    </w:p>
+    <w:p>
+      <w:pPr>
+        <w:rPr>
+          <w:lang w:val="pt-BR"/>
+        </w:rPr>
+      </w:pPr>
+    </w:p>
+    <w:p>
+      <w:pPr>
+        <w:jc w:val="center"/>
+        <w:rPr>
+          <w:b/>
+          <w:bCs/>
+          <w:lang w:val="pt-BR"/>
+        </w:rPr>
+      </w:pPr>
+      <w:r>
+        <w:rPr>
+          <w:b/>
+          <w:bCs/>
+          <w:lang w:val="pt-BR"/>
+        </w:rPr>
+        <w:t>Trans fats (Aceites Vegetales Hidrogenados, AVH, grasas trans)</w:t>
+      </w:r>
+    </w:p>
+    <w:p>
+      <w:pPr>
+        <w:rPr>
+          <w:lang w:val="es-AR"/>
+        </w:rPr>
+      </w:pPr>
+      <w:r>
+        <w:rPr>
+          <w:lang w:val="es-AR"/>
+        </w:rPr>
+        <w:t>Este tipo de grasas han sido descritas como los alimentos más insalubres, conocidos como “Heart attack in a box” (“Infarto cardiaco en cajas”). Un buen número de componentes alimenticios son fabricados hidrogenando los aceites vegetales y cambiando sus líquidos en sólidos. Estas grasas vegetales hidrogenadas (GVH) incrementan los niveles de LDL (Lipoproteínas de Baja Densidad), el llamado colesterol malo; mientras el buen colesterol (LDL) se deposita en la parte más interna de las arterias, causando diferentes grados de obstrucción circulatoria en las arterias del cerebro, corazón, riñones y extremidades inferiores, por mencionar algunas. Causan también este tipo de grasas problemas digestivos, reduciendo la capacidad de absorción de vitaminas y minerales.</w:t>
+      </w:r>
+    </w:p>
+    <w:p>
+      <w:pPr>
+        <w:rPr>
+          <w:lang w:val="es-AR"/>
+        </w:rPr>
+      </w:pPr>
+      <w:r>
+        <w:rPr>
+          <w:lang w:val="es-AR"/>
+        </w:rPr>
+        <w:t xml:space="preserve">Esto aceites vegetales hidrogenados (Transfats, en idioma inglés) se elaboran calentando aceites vegetales a muy altas temperaturas y cambiándolos de su estado físico de líquidos a sólidos. Se utilizan como margarinas en repostería, </w:t>
+      </w:r>
+      <w:r>
+        <w:rPr>
+          <w:lang w:val="es-AR"/>
+        </w:rPr>
+        <w:t xml:space="preserve">tartas </w:t>
+      </w:r>
+      <w:r>
+        <w:rPr>
+          <w:lang w:val="es-AR"/>
+        </w:rPr>
+        <w:t>(</w:t>
+      </w:r>
+      <w:r>
+        <w:rPr>
+          <w:lang w:val="es-AR"/>
+        </w:rPr>
+        <w:t>pies en inglés), helados, confituras y, además, en incontables alimentos y comidas rápidas.</w:t>
+      </w:r>
+    </w:p>
+    <w:p>
+      <w:pPr>
+        <w:rPr>
+          <w:lang w:val="es-AR"/>
+        </w:rPr>
+      </w:pPr>
+      <w:r>
+        <w:rPr>
+          <w:i/>
+          <w:iCs/>
+          <w:lang w:val="es-AR"/>
+        </w:rPr>
+        <w:t>(Clientes mal informados son víctimas de anuncios mal intencionados que mal informan que las margarinas hechas de aceite de girasol son mejores y más sanos para el corazón, que la mantequilla).</w:t>
+      </w:r>
+      <w:r>
+        <w:rPr>
+          <w:lang w:val="es-AR"/>
+        </w:rPr>
+        <w:t xml:space="preserve"> No dejan de preguntarse a si mismos “¿Cómo es que el aceite dorado ha sido convertido en sólido, y es más blanco que la nieve?”. La grasa de aceite vegetal hidrogenada es barata, no tiene sabor y se mantiene por tiempo prolongado en los estantes y vitrinas de las tiendas y mercados; de aquí, su popularidad en la industria alimenticia. Estudios recientes nos indican que estas grasas, en lugar de proteger el corazón lo dañan, son tóxicas, causan obesidad y están relacionadas con </w:t>
+      </w:r>
+      <w:r>
+        <w:rPr>
+          <w:lang w:val="es-AR"/>
+        </w:rPr>
+        <w:t>algunas formas</w:t>
+      </w:r>
+      <w:r>
+        <w:rPr>
+          <w:lang w:val="es-AR"/>
+        </w:rPr>
+        <w:t xml:space="preserve"> de cáncer. Un estudio prolongado, que se llevó a cabo en la Escuela de Salud Pública de Harvard, reveló que en dieciocho mil quinientos cincuenta y cinco mujeres sanas que trataban de embarazarse, encontraron que, por cada 2% de aumento de calorías, por el consumo de aceites %vegetales hidrogenados (transfats), el riesgo de infertilidad aumentó un 73% (42).</w:t>
+      </w:r>
+    </w:p>
+    <w:p>
+      <w:pPr>
+        <w:rPr>
+          <w:lang w:val="es-AR"/>
+        </w:rPr>
+      </w:pPr>
+      <w:r>
+        <w:rPr>
+          <w:lang w:val="es-AR"/>
+        </w:rPr>
+        <w:t xml:space="preserve">Un experto británico en estas grasas el Dr. Alex Richardson comentó: “Transfats (“grasas trans”), no deben estar en nuestras dietas. Son tóxicas, no tienen ningún beneficio a la salud y, por el contrario, muchos riesgos” (43). La Organización Mundial de la Salud (OMS) recomendó que la ingesta de estas grasas debe limitarse a menos del 1% de total de calorías (44); la Escuela de Salud Pública de Harvard ha calculado que, por lo menos, treinta mil personas —probablemente hasta cien mil—, mueren </w:t>
+      </w:r>
+      <w:r>
+        <w:rPr>
+          <w:lang w:val="es-AR"/>
+        </w:rPr>
+        <w:t>cada año</w:t>
+      </w:r>
+      <w:r>
+        <w:rPr>
+          <w:lang w:val="es-AR"/>
+        </w:rPr>
+        <w:t xml:space="preserve"> en los Estados Unidos de enfermedades cardiovasculares causadas por consumir alimentos que contienen aceites vegetales hidrogenados (46)</w:t>
+      </w:r>
+      <w:r>
+        <w:rPr>
+          <w:lang w:val="es-AR"/>
+        </w:rPr>
+        <w:t xml:space="preserve">. La nutrióloga americana Mary Enig ha declarado que las grasas vegetales hidrogenadas dificultan grandemente la función celular del organismo, disminuyendo su capacidad de excretar desechos y toxinas (47). Esto abre la puerta a las enfermedades cardíacas, diabetes, cáncer, inmuno deficiencias y obesidad. La buena noticia es </w:t>
+      </w:r>
+      <w:r>
+        <w:rPr>
+          <w:lang w:val="es-AR"/>
+        </w:rPr>
+        <w:t>que,</w:t>
+      </w:r>
+      <w:r>
+        <w:rPr>
+          <w:lang w:val="es-AR"/>
+        </w:rPr>
+        <w:t xml:space="preserve"> desde el mes de enero del año 2006, los reglamentos del gobierno de los Estados Unidos obligan a los fabricantes de alimentos a declarar cantidad de grasas vegetales hidrogenadas contenidas en sus productos (48). La Asociación del Suelo Británico abandera el movimiento orgánico en el Reino Unido, y ha declarado que todos los aditivos en los alimentos, incluyendo las grasas vegetales hidrogenadas, glutamatos y aspartatos están absolutamente prohibidos en todos los productos alimenticios orgánicos (49); la única forma de excluir estos incontables y nocivos productos aditivos de la propia dieta es evitar todos los alimentos fabricados, y tomar la difícil ruta para conservar la salud de comer solamente alimentos frescos, orgánicos y naturales, limitando las comidas en restaurantes solamente para pocas y raras ocasiones.</w:t>
+      </w:r>
+    </w:p>
+    <w:p>
+      <w:pPr>
+        <w:rPr>
+          <w:lang w:val="es-AR"/>
+        </w:rPr>
+      </w:pPr>
+      <w:r>
+        <w:rPr>
+          <w:lang w:val="es-AR"/>
+        </w:rPr>
+        <w:t>Los alimentos chatarra no solamente dañan el cuerpo, sino que disparan también y provocan una conducta antisocial, Investigadores del estado de California y en Inglaterra han realizado experimentos en sujetos criminales jóvenes en prisión, alimentados solamente con suplementos alimenticios que contiene vitaminas, minerales y ácidos grasos esenciales. En ambos países, los delitos menores disminuyeron en un 33%, y los delitos mayores bajaron entre un 37% y un 38% (50). Tomando como base estos datos encontrados en el ambiente de estas prisiones, se hace obviamente evidente que mucha de la tendencia de la sociedad actual para la violencia, puede adjudicarse directamente a los aditivos y sus nocivos efectos a la salud; otro poderoso argumento para evitar comida chatarra de todo tipo.</w:t>
+      </w:r>
+    </w:p>
+    <w:p>
+      <w:pPr>
+        <w:rPr>
+          <w:lang w:val="es-AR"/>
+        </w:rPr>
+      </w:pPr>
+    </w:p>
+    <w:p>
+      <w:pPr>
+        <w:rPr>
+          <w:lang w:val="es-AR"/>
+        </w:rPr>
+      </w:pPr>
+    </w:p>
+    <w:p>
+      <w:pPr>
+        <w:jc w:val="center"/>
+        <w:rPr>
+          <w:b/>
+          <w:bCs/>
+          <w:lang w:val="es-AR"/>
+        </w:rPr>
+      </w:pPr>
+      <w:r>
+        <w:rPr>
+          <w:b/>
+          <w:bCs/>
+          <w:lang w:val="es-AR"/>
+        </w:rPr>
+        <w:t>Fluoruros</w:t>
+      </w:r>
+    </w:p>
+    <w:p>
+      <w:pPr>
+        <w:rPr>
+          <w:lang w:val="es-AR"/>
+        </w:rPr>
+      </w:pPr>
+      <w:r>
+        <w:rPr>
+          <w:lang w:val="es-AR"/>
+        </w:rPr>
+        <w:t xml:space="preserve">Entre los factores que disminuyen las defensas orgánicas, los fluoruros merecen una atención especial. No obstante los grandes beneficios y los grandes intereses de la salud dental, los derivados del flúor constituyen un peligroso veneno y una amenaza para la salud, ya que forman parte de los deschos industriales como el plomo, mercurio, berilio y arsénico (51). La razón oficial de porqué el gobierno de los Estados Unidos está promoviendo la obligatoriedad de la adición de fluoruros en el agua para beber, es para proteger la salud dental de los niños. Sin embargo, nuestro sentido común reconoce que no es tanto la ausencia de flúor en el agua la causa del deterioro de la salud infantil, sino, más bien, las dietas insanas, la falta de higiene dental y la ingestión desordenada de toda clase de dulces las que vienen generando los problemas dentales en los niños. De acuerdo con algunos especialistas (52), el flúor solo protege a los dientes de los niños hasta la edad de cinco años, por lo que, entonces, solo un porcentaje pequeño de la población infantil queda cubierto. Es por esta razón última que esta controversial sustancia sea obligadamente utilizada para toda la población, independientemente de su edad y salud dental. Más aún, existen pruebas (53) que la fluorización del agua a largo plazo no mejora la salud dental de los niños; causan muchas veces fluorosis en uno de cada ocho niños con sus consecuencias de manchas </w:t>
+      </w:r>
+      <w:r>
+        <w:rPr>
+          <w:lang w:val="es-AR"/>
+        </w:rPr>
+        <w:t>descoloridas en sus dientes (54). En los Estados Unidos, de acuerdo a estadísticas dadas a conocer en el año 2003 -y esto no obstante el uso del flúor en el agua- la mitad de los niños de seis a ocho años de edad y dos terceras partes (2/3) de los mayores de quince años presentan caries (55). Igualmente, ha sido mencionado que el uso prolongado de flúor está relacionado con un aumento del riesgo de padecer cáncer, fracturas de cadera, osteoporosis, problemas renales y, aún, malformaciones congénitas (56).</w:t>
+      </w:r>
+    </w:p>
+    <w:p>
+      <w:pPr>
+        <w:rPr>
+          <w:lang w:val="es-AR"/>
+        </w:rPr>
+      </w:pPr>
+      <w:r>
+        <w:rPr>
+          <w:lang w:val="es-AR"/>
+        </w:rPr>
+        <w:t xml:space="preserve">El Dr. Dean Buró, </w:t>
+      </w:r>
+      <w:r>
+        <w:rPr>
+          <w:lang w:val="es-AR"/>
+        </w:rPr>
+        <w:t xml:space="preserve"> </w:t>
+      </w:r>
+      <w:r>
+        <w:rPr>
+          <w:lang w:val="es-AR"/>
+        </w:rPr>
+        <w:t>que a trabajado por más de treinta años como químico en el Instituto Nacional de Cáncer (NCI), ha declarado que “… el flúor ha causado más muertes y con mayor rapidez que otras muchas substancias químicas (57). Después de un estudio de 17 años, el Instituto Nacional del Cáncer ha concluido que el método de fluorización y el aumento del cáncer de la boca y el osteosarcoma —una forma rara de cáncer en los jóvenes— han ido en aumento en cuanto a su frecuencia (58). El aumento de ambos del cáncer oral y el esteosarcoma detectado en los jóvenes, y la fluorización del agua y de la pasta para los dientes en la última década, han sido estadísticamente muy significativos para indicar el efecto carcinogénico del fluoruro de sodio en ambos cánceres (59).</w:t>
+      </w:r>
+    </w:p>
+    <w:p>
+      <w:pPr>
+        <w:rPr>
+          <w:lang w:val="es-AR"/>
+        </w:rPr>
+      </w:pPr>
+      <w:r>
+        <w:rPr>
+          <w:lang w:val="es-AR"/>
+        </w:rPr>
+        <w:t xml:space="preserve">Muy a pesar d este estudio y de las conclusiones del Instituto Nacional de Cáncer (INC), los que, de acuerdo a sus interese particulares, continúan apoyando la fluorización del agua para tomar y el </w:t>
+      </w:r>
+      <w:r>
+        <w:rPr>
+          <w:lang w:val="es-AR"/>
+        </w:rPr>
+        <w:t xml:space="preserve">flúor en la pasta de dientes, hacen su mejor esfuerzo para ocultar y negar los efectos nocivos de esta sustancia química. Uno de estos últimos intentos desató un gran rugido —vale la expresión— y una gran protesta de numerosos científicos en el año 2006, cuando se filtró la información que el Profesor Chester Douglas de la Escuela Dental de Harvard, había mantenido en secreto las conclusiones de un estudiante: Elise B. Bassin que, para graduarse, había estado investigando durante cuatro años. En sus tesis del año 2001, Bassin discutía la asociación en los jóvenes del género masculino entre el uso del flúor en el agua y pasta de dientes, y el cáncer, en particular el osteosarcoma (cáncer de huesos). Cuando estos datos fueron finalmente publicados en mayo de 2006, y la verdad de esta funesta relación fue ampliamente conocida, causó una gran consternación y protesta de la comunidad científica. El Profesor Douglass fue finalmente exculpado de cualquier mala intención y conflicto de intereses, no obstante, esto fue tan ampliamente conocido, que su nombre figuraba en la nómina de pagos de la industria de pasta de dientes, que es la primera consumidora de flúor (60). Hasta quinientas cartas de protesta fueron enviadas al Presidente Bok, de Harvard. Entre estas cartas, </w:t>
+      </w:r>
+      <w:r>
+        <w:rPr>
+          <w:lang w:val="es-AR"/>
+        </w:rPr>
+        <w:t>una de las más fuertes y drásticas fue la del Profesor Samuel Epstein, encargado y Presidente de la Coalición Preventiva del Cáncer, exigiendo “…una explicación completa de ésta extraordinaria acción” (61). Aún, al término de este escrito, nada al respecto se ha resuelto.</w:t>
+      </w:r>
+    </w:p>
+    <w:p>
+      <w:pPr>
+        <w:rPr>
+          <w:lang w:val="es-AR"/>
+        </w:rPr>
+      </w:pPr>
+      <w:r>
+        <w:rPr>
+          <w:lang w:val="es-AR"/>
+        </w:rPr>
+        <w:t>Esta historia es solamente una de muchas donde los intereses comerciales defienden sus productos financieramente exitosos, aún, poniendo en riesgo la salud pública. Para conocer la verdad en relación a la inocuidad de los fluoruros basta leer las advertencias en cualquier tubo de pasta dental. “Manténgase fuera del alcance de los niños menores de seis años de edad. En caso de que se ingiere más de la cantidad indicada, obtenga de inmediato ayuda médica, o póngase en contacto con un centro de control de venenos. Los niños de dos a seis años de edad deberán usar solamente una cantidad de tamaño no mayor de un chicharo. Estos niños deberán ser vigilados durante el cepillado de sus dientes y el enjuague de su boca, para minimizar la cantidad de dentífrico diluido que pueda deglutirse”.</w:t>
+      </w:r>
+    </w:p>
+    <w:p>
+      <w:pPr>
+        <w:rPr>
+          <w:lang w:val="es-AR"/>
+        </w:rPr>
+      </w:pPr>
+      <w:r>
+        <w:rPr>
+          <w:lang w:val="es-AR"/>
+        </w:rPr>
+        <w:t xml:space="preserve">Muchas marcas de pasta para los dientes, </w:t>
+      </w:r>
+      <w:r>
+        <w:rPr>
+          <w:lang w:val="es-AR"/>
+        </w:rPr>
+        <w:t>fórmulas para infantes y bebidas de todo tipo, usan agua fluorinada en su preparación. Gran cuidado deberá tomarse para evitarlas por completo</w:t>
+      </w:r>
+    </w:p>
+    <w:p>
+      <w:pPr>
+        <w:rPr>
+          <w:lang w:val="es-AR"/>
+        </w:rPr>
+      </w:pPr>
+    </w:p>
+    <w:p>
+      <w:pPr>
+        <w:jc w:val="center"/>
+        <w:rPr>
+          <w:b/>
+          <w:bCs/>
+          <w:lang w:val="es-AR"/>
+        </w:rPr>
+      </w:pPr>
+      <w:r>
+        <w:rPr>
+          <w:b/>
+          <w:bCs/>
+          <w:lang w:val="es-AR"/>
+        </w:rPr>
+        <w:t>Nicotina y Alcohol</w:t>
+      </w:r>
+    </w:p>
+    <w:p>
+      <w:pPr>
+        <w:rPr>
+          <w:lang w:val="es-AR"/>
+        </w:rPr>
+      </w:pPr>
+      <w:r>
+        <w:rPr>
+          <w:lang w:val="es-AR"/>
+        </w:rPr>
+        <w:t xml:space="preserve">Los estragos para la salud causados por la extendida costumbre de fumar —a través de muchos años— son claramente evidentes y, sin embargo, el hábito de fumar persiste. Los fumadores usan los cigarrillos como un estimulante, o como una ayuda para relajarse. En cualquiera de los casos, su efecto el que sea, desaparece pronto y tien que reiniciarse. Así, se establece un círculo vicioso y una rutina de dependencia autodestructora que resulta muy difícil de romper y que, apropiadamente, se la denomina </w:t>
+      </w:r>
+      <w:r>
+        <w:rPr>
+          <w:i/>
+          <w:iCs/>
+          <w:lang w:val="es-AR"/>
+        </w:rPr>
+        <w:t>fumadores en cadena</w:t>
+      </w:r>
+      <w:r>
+        <w:rPr>
+          <w:lang w:val="es-AR"/>
+        </w:rPr>
+        <w:t>; el ingrediente activo del tabaco es la nicotina, la que ha sido descrita por las autoridades conocedoras como “…uno de los tóxicos más venenosos y adictivos que se conocen, actuando tan rapadamente</w:t>
+      </w:r>
+      <w:r>
+        <w:rPr>
+          <w:lang w:val="es-AR"/>
+        </w:rPr>
+        <w:t xml:space="preserve"> como el cianuro” (62). Aún así, la nicotina no es el único producto tóxico que se inhala o ingiere al fumar. Las resinas generadas durante la combustión del proceso se depositan en los pulmones y eventualmente causan enfisema pulmonar y cáncer pulmonar (63). Los fumadores asumen erróneamente que solo se dañan sus pulmones. Sin embargo, los venenos y tóxicos contenidos en los cigarrillos invaden la totalidad de sus órganos. El cáncer de la vejiga -por ejemplo- ocurre más frecuentemente entre los fumadores que entre los no fumadores (64). Tenemos además muy bien documentado a los fumadores “pasivos” o de “segunda mano”, que vienen siendo los familiares, amigos y compañeros de trabajo (65). Lo que puede parecer -aún actualmente- como un hábito social inconsecuente, es en realidad una serie amenaza a nuestro bienestar y a nuestras defensas naturales.</w:t>
+      </w:r>
+    </w:p>
+    <w:p>
+      <w:pPr>
+        <w:rPr>
+          <w:lang w:val="es-AR"/>
+        </w:rPr>
+      </w:pPr>
+      <w:r>
+        <w:rPr>
+          <w:lang w:val="es-AR"/>
+        </w:rPr>
+        <w:t xml:space="preserve">Lo mismo aplica al alcohol que, idealmente, solo debería consumirse en forma ocasional y en pequeñas cantidades. Cuando se consume en exceso puede conducir al alcoholismo crónico y sus consecuencias fatales. El alcohol es un tóxico y un veneno para el cerebro y, aún más,par el hígado; puede además ocasionar gastritis, pancreatitis, convulsiones y ataques de alucinaciones y delirio. En casos extremos, puede originar cirrosis del hígado y la muerte (66). Ya que el hígado es un çorgano vital, es fácil entender como su daño y destrucción, como consecuencia del consumo del alcohol sin control -en sus muchas diferentes formas- acaba por afectar también </w:t>
+      </w:r>
+      <w:r>
+        <w:rPr>
+          <w:lang w:val="es-AR"/>
+        </w:rPr>
+        <w:t>la totalidad del organismo.</w:t>
+      </w:r>
+    </w:p>
+    <w:p>
+      <w:pPr>
+        <w:rPr>
+          <w:lang w:val="es-AR"/>
+        </w:rPr>
+      </w:pPr>
+    </w:p>
+    <w:p>
+      <w:pPr>
+        <w:jc w:val="center"/>
+        <w:rPr>
+          <w:b/>
+          <w:bCs/>
+          <w:lang w:val="es-AR"/>
+        </w:rPr>
+      </w:pPr>
+      <w:r>
+        <w:rPr>
+          <w:b/>
+          <w:bCs/>
+          <w:lang w:val="es-AR"/>
+        </w:rPr>
+        <w:t>Cosméticos</w:t>
+      </w:r>
+    </w:p>
+    <w:p>
+      <w:pPr>
+        <w:rPr>
+          <w:lang w:val="es-AR"/>
+        </w:rPr>
+      </w:pPr>
+      <w:r>
+        <w:rPr>
+          <w:lang w:val="es-AR"/>
+        </w:rPr>
+        <w:t>Si se</w:t>
       </w:r>
     </w:p>
     <w:sectPr>
@@ -11272,6 +14057,7 @@
     <w:name w:val="heading 3"/>
     <w:basedOn w:val="Normal"/>
     <w:next w:val="Normal"/>
+    <w:link w:val="Ttulo3Car"/>
     <w:qFormat/>
     <w:rsid w:val="001F2199"/>
     <w:pPr>
@@ -11415,7 +14201,7 @@
     <w:basedOn w:val="Normal"/>
     <w:autoRedefine/>
     <w:qFormat/>
-    <w:rsid w:val="002A6D19"/>
+    <w:rsid w:val="001E3450"/>
     <w:pPr>
       <w:ind w:left="1701" w:right="1701" w:firstLine="0"/>
       <w:jc w:val="center"/>
@@ -11424,6 +14210,21 @@
       <w:i/>
       <w:sz w:val="22"/>
       <w:lang w:val="es-AR"/>
+    </w:rPr>
+  </w:style>
+  <w:style w:type="character" w:customStyle="1" w:styleId="Ttulo3Car">
+    <w:name w:val="Título 3 Car"/>
+    <w:basedOn w:val="Fuentedeprrafopredeter"/>
+    <w:link w:val="Ttulo3"/>
+    <w:rsid w:val="009D5AE4"/>
+    <w:rPr>
+      <w:rFonts w:ascii="Calibri" w:hAnsi="Calibri" w:cs="Arial"/>
+      <w:b/>
+      <w:bCs/>
+      <w:spacing w:val="20"/>
+      <w:sz w:val="40"/>
+      <w:szCs w:val="26"/>
+      <w:lang w:val="en-US" w:eastAsia="es-ES"/>
     </w:rPr>
   </w:style>
 </w:styles>

</xml_diff>